<commit_message>
Updated styles, views, added uploads, and comment.ejs
</commit_message>
<xml_diff>
--- a/project_report_proposal.docx
+++ b/project_report_proposal.docx
@@ -704,25 +704,6 @@
         <w:t>81</w:t>
       </w:r>
     </w:p>
-    <w:p>
-      <w:pPr>
-        <w:jc w:val="center"/>
-        <w:rPr>
-          <w:rFonts w:ascii="Times New Roman" w:hAnsi="Times New Roman" w:cs="Times New Roman"/>
-          <w:sz w:val="24"/>
-          <w:szCs w:val="24"/>
-        </w:rPr>
-      </w:pPr>
-    </w:p>
-    <w:p>
-      <w:pPr>
-        <w:rPr>
-          <w:rFonts w:ascii="Times New Roman" w:hAnsi="Times New Roman" w:cs="Times New Roman"/>
-          <w:sz w:val="24"/>
-          <w:szCs w:val="24"/>
-        </w:rPr>
-      </w:pPr>
-    </w:p>
     <w:sdt>
       <w:sdtPr>
         <w:rPr>
@@ -752,606 +733,1016 @@
             <w:t>Table of Contents</w:t>
           </w:r>
         </w:p>
-        <w:p>
-          <w:pPr>
-            <w:pStyle w:val="TOC2"/>
-            <w:tabs>
-              <w:tab w:val="right" w:leader="dot" w:pos="9016"/>
-            </w:tabs>
-          </w:pPr>
-        </w:p>
-        <w:p>
-          <w:pPr>
-            <w:pStyle w:val="TOC2"/>
-            <w:tabs>
-              <w:tab w:val="right" w:leader="dot" w:pos="9016"/>
-            </w:tabs>
+        <w:sdt>
+          <w:sdtPr>
             <w:rPr>
-              <w:rFonts w:asciiTheme="minorHAnsi" w:eastAsiaTheme="minorEastAsia" w:hAnsiTheme="minorHAnsi"/>
-              <w:noProof/>
-              <w:szCs w:val="24"/>
-              <w:lang w:val="en-GB" w:eastAsia="en-GB"/>
+              <w:rFonts w:asciiTheme="minorHAnsi" w:eastAsiaTheme="minorHAnsi" w:hAnsiTheme="minorHAnsi" w:cstheme="minorBidi"/>
+              <w:b/>
+              <w:color w:val="auto"/>
+              <w:sz w:val="22"/>
+              <w:szCs w:val="22"/>
             </w:rPr>
-          </w:pPr>
-          <w:r>
+            <w:id w:val="635295370"/>
+            <w:docPartObj>
+              <w:docPartGallery w:val="Table of Contents"/>
+              <w:docPartUnique/>
+            </w:docPartObj>
+          </w:sdtPr>
+          <w:sdtEndPr>
             <w:rPr>
-              <w:szCs w:val="24"/>
-            </w:rPr>
-            <w:fldChar w:fldCharType="begin"/>
-          </w:r>
-          <w:r>
-            <w:rPr>
-              <w:szCs w:val="24"/>
-            </w:rPr>
-            <w:instrText xml:space="preserve"> TOC \o "1-3" \h \z \u </w:instrText>
-          </w:r>
-          <w:r>
-            <w:rPr>
-              <w:szCs w:val="24"/>
-            </w:rPr>
-            <w:fldChar w:fldCharType="separate"/>
-          </w:r>
-        </w:p>
-        <w:p>
-          <w:pPr>
-            <w:pStyle w:val="TOC1"/>
-            <w:tabs>
-              <w:tab w:val="right" w:leader="dot" w:pos="9016"/>
-            </w:tabs>
-            <w:spacing w:line="360" w:lineRule="auto"/>
-            <w:rPr>
-              <w:rFonts w:asciiTheme="minorHAnsi" w:eastAsiaTheme="minorEastAsia" w:hAnsiTheme="minorHAnsi"/>
-              <w:noProof/>
-              <w:szCs w:val="24"/>
-              <w:lang w:val="en-GB" w:eastAsia="en-GB"/>
-            </w:rPr>
-          </w:pPr>
-          <w:r>
-            <w:rPr>
-              <w:noProof/>
-              <w:szCs w:val="24"/>
-              <w:lang w:bidi="en-US"/>
-            </w:rPr>
-            <w:t>Chapter 1 Introduction</w:t>
-          </w:r>
-          <w:r>
-            <w:rPr>
-              <w:noProof/>
-              <w:webHidden/>
-              <w:szCs w:val="24"/>
-            </w:rPr>
-            <w:tab/>
-            <w:t>6</w:t>
-          </w:r>
-        </w:p>
-        <w:p>
-          <w:pPr>
-            <w:pStyle w:val="TOC2"/>
-            <w:tabs>
-              <w:tab w:val="right" w:leader="dot" w:pos="9016"/>
-            </w:tabs>
-            <w:spacing w:line="360" w:lineRule="auto"/>
-            <w:rPr>
-              <w:rFonts w:asciiTheme="minorHAnsi" w:eastAsiaTheme="minorEastAsia" w:hAnsiTheme="minorHAnsi"/>
-              <w:noProof/>
-              <w:szCs w:val="24"/>
-              <w:lang w:val="en-GB" w:eastAsia="en-GB"/>
-            </w:rPr>
-          </w:pPr>
-          <w:r>
-            <w:rPr>
-              <w:noProof/>
-              <w:szCs w:val="24"/>
-            </w:rPr>
-            <w:t>1.1 Introduction of Proposed project</w:t>
-          </w:r>
-          <w:r>
-            <w:rPr>
-              <w:noProof/>
-              <w:webHidden/>
-              <w:szCs w:val="24"/>
-            </w:rPr>
-            <w:tab/>
-            <w:t>6</w:t>
-          </w:r>
-        </w:p>
-        <w:p>
-          <w:pPr>
-            <w:pStyle w:val="TOC2"/>
-            <w:tabs>
-              <w:tab w:val="right" w:leader="dot" w:pos="9016"/>
-            </w:tabs>
-            <w:spacing w:line="360" w:lineRule="auto"/>
-            <w:rPr>
-              <w:rFonts w:asciiTheme="minorHAnsi" w:eastAsiaTheme="minorEastAsia" w:hAnsiTheme="minorHAnsi"/>
-              <w:noProof/>
-              <w:szCs w:val="24"/>
-              <w:lang w:val="en-GB" w:eastAsia="en-GB"/>
-            </w:rPr>
-          </w:pPr>
-          <w:r>
-            <w:rPr>
-              <w:noProof/>
-              <w:szCs w:val="24"/>
-            </w:rPr>
-            <w:t>1.2 Problem Statement</w:t>
-          </w:r>
-          <w:r>
-            <w:rPr>
-              <w:noProof/>
-              <w:webHidden/>
-              <w:szCs w:val="24"/>
-            </w:rPr>
-            <w:tab/>
-            <w:t>6</w:t>
-          </w:r>
-        </w:p>
-        <w:p>
-          <w:pPr>
-            <w:pStyle w:val="TOC2"/>
-            <w:tabs>
-              <w:tab w:val="right" w:leader="dot" w:pos="9016"/>
-            </w:tabs>
-            <w:spacing w:line="360" w:lineRule="auto"/>
-            <w:rPr>
-              <w:rFonts w:asciiTheme="minorHAnsi" w:eastAsiaTheme="minorEastAsia" w:hAnsiTheme="minorHAnsi"/>
-              <w:noProof/>
-              <w:szCs w:val="24"/>
-              <w:lang w:val="en-GB" w:eastAsia="en-GB"/>
-            </w:rPr>
-          </w:pPr>
-          <w:r>
-            <w:rPr>
-              <w:noProof/>
-              <w:szCs w:val="24"/>
-            </w:rPr>
-            <w:t>1.3 Objectives</w:t>
-          </w:r>
-          <w:r>
-            <w:rPr>
-              <w:noProof/>
-              <w:webHidden/>
-              <w:szCs w:val="24"/>
-            </w:rPr>
-            <w:tab/>
-            <w:t>6</w:t>
-          </w:r>
-        </w:p>
-        <w:p>
-          <w:pPr>
-            <w:pStyle w:val="TOC2"/>
-            <w:tabs>
-              <w:tab w:val="right" w:leader="dot" w:pos="9016"/>
-            </w:tabs>
-            <w:spacing w:line="360" w:lineRule="auto"/>
-            <w:rPr>
-              <w:rFonts w:asciiTheme="minorHAnsi" w:eastAsiaTheme="minorEastAsia" w:hAnsiTheme="minorHAnsi"/>
-              <w:noProof/>
-              <w:szCs w:val="24"/>
-              <w:lang w:val="en-GB" w:eastAsia="en-GB"/>
-            </w:rPr>
-          </w:pPr>
-          <w:r>
-            <w:rPr>
-              <w:noProof/>
-              <w:szCs w:val="24"/>
-            </w:rPr>
-            <w:t>1.4 Scope and limitation</w:t>
-          </w:r>
-          <w:r>
-            <w:rPr>
-              <w:noProof/>
-              <w:webHidden/>
-              <w:szCs w:val="24"/>
-            </w:rPr>
-            <w:tab/>
-            <w:t>7</w:t>
-          </w:r>
-        </w:p>
-        <w:p>
-          <w:pPr>
-            <w:pStyle w:val="TOC1"/>
-            <w:tabs>
-              <w:tab w:val="right" w:leader="dot" w:pos="9016"/>
-            </w:tabs>
-            <w:spacing w:line="360" w:lineRule="auto"/>
-            <w:rPr>
-              <w:rFonts w:asciiTheme="minorHAnsi" w:eastAsiaTheme="minorEastAsia" w:hAnsiTheme="minorHAnsi"/>
-              <w:noProof/>
-              <w:szCs w:val="24"/>
-              <w:lang w:val="en-GB" w:eastAsia="en-GB"/>
-            </w:rPr>
-          </w:pPr>
-          <w:r>
-            <w:rPr>
-              <w:rFonts w:eastAsia="Calibri"/>
-              <w:noProof/>
-              <w:szCs w:val="24"/>
-              <w:lang w:bidi="en-US"/>
-            </w:rPr>
-            <w:t>Chapter 2 Literature Review</w:t>
-          </w:r>
-          <w:r>
-            <w:rPr>
-              <w:noProof/>
-              <w:webHidden/>
-              <w:szCs w:val="24"/>
-            </w:rPr>
-            <w:tab/>
-            <w:t>8</w:t>
-          </w:r>
-        </w:p>
-        <w:p>
-          <w:pPr>
-            <w:pStyle w:val="TOC1"/>
-            <w:tabs>
-              <w:tab w:val="right" w:leader="dot" w:pos="9016"/>
-            </w:tabs>
-            <w:spacing w:line="360" w:lineRule="auto"/>
-            <w:rPr>
-              <w:rFonts w:asciiTheme="minorHAnsi" w:eastAsiaTheme="minorEastAsia" w:hAnsiTheme="minorHAnsi"/>
-              <w:noProof/>
-              <w:szCs w:val="24"/>
-              <w:lang w:val="en-GB" w:eastAsia="en-GB"/>
-            </w:rPr>
-          </w:pPr>
-          <w:r>
-            <w:rPr>
-              <w:rFonts w:eastAsia="Calibri"/>
-              <w:noProof/>
-              <w:szCs w:val="24"/>
-              <w:lang w:bidi="en-US"/>
-            </w:rPr>
-            <w:t>Chapter 3 Methodology</w:t>
-          </w:r>
-          <w:r>
-            <w:rPr>
-              <w:noProof/>
-              <w:webHidden/>
-              <w:szCs w:val="24"/>
-            </w:rPr>
-            <w:tab/>
-            <w:t>9</w:t>
-          </w:r>
-        </w:p>
-        <w:p>
-          <w:pPr>
-            <w:pStyle w:val="TOC2"/>
-            <w:tabs>
-              <w:tab w:val="right" w:leader="dot" w:pos="9016"/>
-            </w:tabs>
-            <w:spacing w:line="360" w:lineRule="auto"/>
-            <w:rPr>
-              <w:rFonts w:asciiTheme="minorHAnsi" w:eastAsiaTheme="minorEastAsia" w:hAnsiTheme="minorHAnsi"/>
-              <w:noProof/>
-              <w:szCs w:val="24"/>
-              <w:lang w:val="en-GB" w:eastAsia="en-GB"/>
-            </w:rPr>
-          </w:pPr>
-          <w:r>
-            <w:rPr>
-              <w:noProof/>
-              <w:szCs w:val="24"/>
-            </w:rPr>
-            <w:t xml:space="preserve">3.1 </w:t>
-          </w:r>
-          <w:r>
-            <w:rPr>
-              <w:noProof/>
-              <w:szCs w:val="24"/>
-            </w:rPr>
-            <w:t>Waterfall model</w:t>
-          </w:r>
-          <w:r>
-            <w:rPr>
-              <w:noProof/>
-              <w:webHidden/>
-              <w:szCs w:val="24"/>
-            </w:rPr>
-            <w:tab/>
-            <w:t>9</w:t>
-          </w:r>
-        </w:p>
-        <w:p>
-          <w:pPr>
-            <w:pStyle w:val="TOC2"/>
-            <w:tabs>
-              <w:tab w:val="right" w:leader="dot" w:pos="9016"/>
-            </w:tabs>
-            <w:spacing w:line="360" w:lineRule="auto"/>
-            <w:rPr>
-              <w:rFonts w:asciiTheme="minorHAnsi" w:eastAsiaTheme="minorEastAsia" w:hAnsiTheme="minorHAnsi"/>
-              <w:noProof/>
-              <w:szCs w:val="24"/>
-              <w:lang w:val="en-GB" w:eastAsia="en-GB"/>
-            </w:rPr>
-          </w:pPr>
-          <w:r>
-            <w:rPr>
-              <w:noProof/>
-              <w:szCs w:val="24"/>
-            </w:rPr>
-            <w:t xml:space="preserve">3.2 System </w:t>
-          </w:r>
-          <w:r>
-            <w:rPr>
-              <w:noProof/>
-              <w:szCs w:val="24"/>
-            </w:rPr>
-            <w:t>Analysis</w:t>
-          </w:r>
-          <w:r>
-            <w:rPr>
-              <w:noProof/>
-              <w:webHidden/>
-              <w:szCs w:val="24"/>
-            </w:rPr>
-            <w:tab/>
-            <w:t>11</w:t>
-          </w:r>
-        </w:p>
-        <w:p>
-          <w:pPr>
-            <w:pStyle w:val="TOC2"/>
-            <w:tabs>
-              <w:tab w:val="right" w:leader="dot" w:pos="9016"/>
-            </w:tabs>
-            <w:spacing w:line="360" w:lineRule="auto"/>
-            <w:rPr>
-              <w:noProof/>
-              <w:webHidden/>
-              <w:szCs w:val="24"/>
-            </w:rPr>
-          </w:pPr>
-          <w:r>
-            <w:rPr>
-              <w:noProof/>
-              <w:szCs w:val="24"/>
-            </w:rPr>
-            <w:t xml:space="preserve">3.3 </w:t>
-          </w:r>
-          <w:r>
-            <w:rPr>
-              <w:noProof/>
-              <w:szCs w:val="24"/>
-            </w:rPr>
-            <w:t>System Design</w:t>
-          </w:r>
-          <w:r>
-            <w:rPr>
-              <w:noProof/>
-              <w:webHidden/>
-              <w:szCs w:val="24"/>
-            </w:rPr>
-            <w:tab/>
-            <w:t>13</w:t>
-          </w:r>
-        </w:p>
-        <w:p>
-          <w:pPr>
-            <w:rPr>
-              <w:sz w:val="24"/>
-              <w:szCs w:val="24"/>
-            </w:rPr>
-          </w:pPr>
-          <w:r>
-            <w:t xml:space="preserve">    </w:t>
-          </w:r>
-          <w:r>
-            <w:rPr>
-              <w:sz w:val="24"/>
-              <w:szCs w:val="24"/>
-            </w:rPr>
-            <w:t xml:space="preserve"> </w:t>
-          </w:r>
-          <w:r>
-            <w:rPr>
-              <w:sz w:val="24"/>
-              <w:szCs w:val="24"/>
-            </w:rPr>
-            <w:t>3.4</w:t>
-          </w:r>
-          <w:r>
-            <w:rPr>
-              <w:sz w:val="24"/>
-              <w:szCs w:val="24"/>
-            </w:rPr>
-            <w:t xml:space="preserve"> </w:t>
-          </w:r>
-          <w:r>
-            <w:rPr>
-              <w:sz w:val="24"/>
-              <w:szCs w:val="24"/>
-            </w:rPr>
-            <w:t>Gantt chart………………………………………………………………………………………………………</w:t>
-          </w:r>
-          <w:r>
-            <w:rPr>
-              <w:sz w:val="24"/>
-              <w:szCs w:val="24"/>
-            </w:rPr>
-            <w:t>….</w:t>
-          </w:r>
-          <w:r>
-            <w:rPr>
-              <w:sz w:val="24"/>
-              <w:szCs w:val="24"/>
-            </w:rPr>
-            <w:t>14</w:t>
-          </w:r>
-        </w:p>
-        <w:p>
-          <w:pPr>
-            <w:pStyle w:val="TOC1"/>
-            <w:tabs>
-              <w:tab w:val="right" w:leader="dot" w:pos="9016"/>
-            </w:tabs>
-            <w:spacing w:line="360" w:lineRule="auto"/>
-            <w:rPr>
-              <w:rFonts w:asciiTheme="minorHAnsi" w:eastAsiaTheme="minorEastAsia" w:hAnsiTheme="minorHAnsi"/>
-              <w:noProof/>
-              <w:szCs w:val="24"/>
-              <w:lang w:val="en-GB" w:eastAsia="en-GB"/>
-            </w:rPr>
-          </w:pPr>
-          <w:r>
-            <w:rPr>
-              <w:noProof/>
-              <w:szCs w:val="24"/>
-              <w:lang w:bidi="en-US"/>
-            </w:rPr>
-            <w:t>Chapter 4 Conclusion</w:t>
-          </w:r>
-          <w:r>
-            <w:rPr>
-              <w:noProof/>
-              <w:webHidden/>
-              <w:szCs w:val="24"/>
-            </w:rPr>
-            <w:tab/>
-            <w:t>14</w:t>
-          </w:r>
-        </w:p>
-        <w:p>
-          <w:pPr>
-            <w:pStyle w:val="TOC2"/>
-            <w:tabs>
-              <w:tab w:val="right" w:leader="dot" w:pos="9016"/>
-            </w:tabs>
-            <w:spacing w:line="360" w:lineRule="auto"/>
-            <w:rPr>
-              <w:rFonts w:asciiTheme="minorHAnsi" w:eastAsiaTheme="minorEastAsia" w:hAnsiTheme="minorHAnsi"/>
-              <w:noProof/>
-              <w:szCs w:val="24"/>
-              <w:lang w:val="en-GB" w:eastAsia="en-GB"/>
-            </w:rPr>
-          </w:pPr>
-          <w:r>
-            <w:rPr>
-              <w:noProof/>
-              <w:szCs w:val="24"/>
-            </w:rPr>
-            <w:t>4.1 Expected Outcome</w:t>
-          </w:r>
-          <w:r>
-            <w:rPr>
-              <w:noProof/>
-              <w:webHidden/>
-              <w:szCs w:val="24"/>
-            </w:rPr>
-            <w:tab/>
-            <w:t>14</w:t>
-          </w:r>
-        </w:p>
-        <w:p>
-          <w:pPr>
-            <w:pStyle w:val="TOC1"/>
-            <w:tabs>
-              <w:tab w:val="right" w:leader="dot" w:pos="9016"/>
-            </w:tabs>
-            <w:spacing w:line="360" w:lineRule="auto"/>
-            <w:rPr>
-              <w:rFonts w:asciiTheme="minorHAnsi" w:eastAsiaTheme="minorEastAsia" w:hAnsiTheme="minorHAnsi"/>
-              <w:noProof/>
-              <w:szCs w:val="24"/>
-              <w:lang w:val="en-GB" w:eastAsia="en-GB"/>
-            </w:rPr>
-          </w:pPr>
-          <w:r>
-            <w:rPr>
-              <w:noProof/>
-              <w:szCs w:val="24"/>
-              <w:lang w:bidi="en-US"/>
-            </w:rPr>
-            <w:t>References</w:t>
-          </w:r>
-          <w:r>
-            <w:rPr>
-              <w:noProof/>
-              <w:webHidden/>
-              <w:szCs w:val="24"/>
-            </w:rPr>
-            <w:tab/>
-            <w:t>15</w:t>
-          </w:r>
-        </w:p>
-        <w:p>
-          <w:pPr>
-            <w:pStyle w:val="TOC1"/>
-            <w:tabs>
-              <w:tab w:val="right" w:leader="dot" w:pos="9016"/>
-            </w:tabs>
-            <w:spacing w:line="360" w:lineRule="auto"/>
-            <w:rPr>
-              <w:rFonts w:asciiTheme="minorHAnsi" w:eastAsiaTheme="minorEastAsia" w:hAnsiTheme="minorHAnsi"/>
-              <w:noProof/>
-              <w:szCs w:val="24"/>
-              <w:lang w:val="en-GB" w:eastAsia="en-GB"/>
-            </w:rPr>
-          </w:pPr>
-          <w:r>
-            <w:rPr>
-              <w:rFonts w:cs="Times New Roman"/>
-              <w:noProof/>
-              <w:szCs w:val="24"/>
-              <w:lang w:bidi="en-US"/>
-            </w:rPr>
-            <w:t>Bibliography</w:t>
-          </w:r>
-          <w:r>
-            <w:rPr>
-              <w:noProof/>
-              <w:webHidden/>
-              <w:szCs w:val="24"/>
-            </w:rPr>
-            <w:tab/>
-            <w:t>15</w:t>
-          </w:r>
-        </w:p>
-        <w:p>
-          <w:pPr>
-            <w:rPr>
-              <w:rFonts w:asciiTheme="minorHAnsi" w:eastAsiaTheme="minorHAnsi" w:hAnsiTheme="minorHAnsi"/>
-              <w:b/>
+              <w:b w:val="0"/>
               <w:bCs/>
               <w:noProof/>
             </w:rPr>
-          </w:pPr>
-          <w:r>
-            <w:rPr>
-              <w:noProof/>
-              <w:sz w:val="24"/>
-              <w:szCs w:val="24"/>
-            </w:rPr>
-            <w:fldChar w:fldCharType="end"/>
-          </w:r>
-        </w:p>
+          </w:sdtEndPr>
+          <w:sdtContent>
+            <w:p>
+              <w:pPr>
+                <w:pStyle w:val="TOCHeading"/>
+                <w:spacing w:line="360" w:lineRule="auto"/>
+              </w:pPr>
+              <w:r>
+                <w:t>Contents</w:t>
+              </w:r>
+            </w:p>
+            <w:p>
+              <w:pPr>
+                <w:pStyle w:val="TOC1"/>
+                <w:rPr>
+                  <w:rFonts w:asciiTheme="minorHAnsi" w:eastAsiaTheme="minorEastAsia" w:hAnsiTheme="minorHAnsi"/>
+                  <w:kern w:val="2"/>
+                  <w:sz w:val="22"/>
+                  <w14:ligatures w14:val="standardContextual"/>
+                </w:rPr>
+              </w:pPr>
+              <w:r>
+                <w:t>CHAPTER 1: INTRODUCTION</w:t>
+              </w:r>
+              <w:r>
+                <w:rPr>
+                  <w:webHidden/>
+                </w:rPr>
+                <w:tab/>
+                <w:t>1</w:t>
+              </w:r>
+            </w:p>
+            <w:p>
+              <w:pPr>
+                <w:pStyle w:val="TOC2"/>
+                <w:tabs>
+                  <w:tab w:val="right" w:leader="dot" w:pos="9350"/>
+                </w:tabs>
+                <w:rPr>
+                  <w:rFonts w:eastAsiaTheme="minorEastAsia"/>
+                  <w:noProof/>
+                  <w:kern w:val="2"/>
+                  <w14:ligatures w14:val="standardContextual"/>
+                </w:rPr>
+              </w:pPr>
+              <w:r>
+                <w:rPr>
+                  <w:noProof/>
+                </w:rPr>
+                <w:t>1.1 Introduction</w:t>
+              </w:r>
+              <w:r>
+                <w:rPr>
+                  <w:noProof/>
+                  <w:webHidden/>
+                </w:rPr>
+                <w:tab/>
+                <w:t>1</w:t>
+              </w:r>
+            </w:p>
+            <w:p>
+              <w:pPr>
+                <w:pStyle w:val="TOC2"/>
+                <w:tabs>
+                  <w:tab w:val="right" w:leader="dot" w:pos="9350"/>
+                </w:tabs>
+                <w:rPr>
+                  <w:rFonts w:eastAsiaTheme="minorEastAsia"/>
+                  <w:noProof/>
+                  <w:kern w:val="2"/>
+                  <w14:ligatures w14:val="standardContextual"/>
+                </w:rPr>
+              </w:pPr>
+              <w:r>
+                <w:rPr>
+                  <w:noProof/>
+                </w:rPr>
+                <w:t>1.2 Problem statement</w:t>
+              </w:r>
+              <w:r>
+                <w:rPr>
+                  <w:noProof/>
+                  <w:webHidden/>
+                </w:rPr>
+                <w:tab/>
+                <w:t>1</w:t>
+              </w:r>
+            </w:p>
+            <w:p>
+              <w:pPr>
+                <w:pStyle w:val="TOC2"/>
+                <w:tabs>
+                  <w:tab w:val="right" w:leader="dot" w:pos="9350"/>
+                </w:tabs>
+                <w:rPr>
+                  <w:rFonts w:eastAsiaTheme="minorEastAsia"/>
+                  <w:noProof/>
+                  <w:kern w:val="2"/>
+                  <w14:ligatures w14:val="standardContextual"/>
+                </w:rPr>
+              </w:pPr>
+              <w:r>
+                <w:rPr>
+                  <w:noProof/>
+                </w:rPr>
+                <w:t>1.3 Objectives</w:t>
+              </w:r>
+              <w:r>
+                <w:rPr>
+                  <w:noProof/>
+                  <w:webHidden/>
+                </w:rPr>
+                <w:tab/>
+              </w:r>
+              <w:r>
+                <w:rPr>
+                  <w:noProof/>
+                  <w:webHidden/>
+                </w:rPr>
+                <w:t>2</w:t>
+              </w:r>
+            </w:p>
+            <w:p>
+              <w:pPr>
+                <w:pStyle w:val="TOC2"/>
+                <w:tabs>
+                  <w:tab w:val="right" w:leader="dot" w:pos="9350"/>
+                </w:tabs>
+                <w:rPr>
+                  <w:rFonts w:eastAsiaTheme="minorEastAsia"/>
+                  <w:noProof/>
+                  <w:kern w:val="2"/>
+                  <w14:ligatures w14:val="standardContextual"/>
+                </w:rPr>
+              </w:pPr>
+              <w:r>
+                <w:rPr>
+                  <w:noProof/>
+                </w:rPr>
+                <w:t>1.4 Scope and limitation</w:t>
+              </w:r>
+              <w:r>
+                <w:rPr>
+                  <w:noProof/>
+                  <w:webHidden/>
+                </w:rPr>
+                <w:tab/>
+                <w:t>2</w:t>
+              </w:r>
+            </w:p>
+            <w:p>
+              <w:pPr>
+                <w:pStyle w:val="TOC1"/>
+                <w:rPr>
+                  <w:rFonts w:asciiTheme="minorHAnsi" w:eastAsiaTheme="minorEastAsia" w:hAnsiTheme="minorHAnsi"/>
+                  <w:kern w:val="2"/>
+                  <w:sz w:val="22"/>
+                  <w14:ligatures w14:val="standardContextual"/>
+                </w:rPr>
+              </w:pPr>
+              <w:r>
+                <w:t>CHAPTER 2: BACKGROUND STUDY AND LITERATURE REVIEW</w:t>
+              </w:r>
+              <w:r>
+                <w:rPr>
+                  <w:webHidden/>
+                </w:rPr>
+                <w:tab/>
+                <w:t>4</w:t>
+              </w:r>
+            </w:p>
+            <w:p>
+              <w:pPr>
+                <w:pStyle w:val="TOC2"/>
+                <w:tabs>
+                  <w:tab w:val="right" w:leader="dot" w:pos="9350"/>
+                </w:tabs>
+                <w:rPr>
+                  <w:rFonts w:eastAsiaTheme="minorEastAsia"/>
+                  <w:noProof/>
+                  <w:kern w:val="2"/>
+                  <w14:ligatures w14:val="standardContextual"/>
+                </w:rPr>
+              </w:pPr>
+              <w:r>
+                <w:rPr>
+                  <w:noProof/>
+                </w:rPr>
+                <w:t>2.2 Literature Review</w:t>
+              </w:r>
+              <w:r>
+                <w:rPr>
+                  <w:noProof/>
+                  <w:webHidden/>
+                </w:rPr>
+                <w:tab/>
+                <w:t>5</w:t>
+              </w:r>
+            </w:p>
+            <w:p>
+              <w:pPr>
+                <w:pStyle w:val="TOC1"/>
+                <w:rPr>
+                  <w:rFonts w:asciiTheme="minorHAnsi" w:eastAsiaTheme="minorEastAsia" w:hAnsiTheme="minorHAnsi"/>
+                  <w:kern w:val="2"/>
+                  <w:sz w:val="22"/>
+                  <w14:ligatures w14:val="standardContextual"/>
+                </w:rPr>
+              </w:pPr>
+              <w:r>
+                <w:t>CHAPTER 3: SYSTEM ANALYSIS AND DESIGN</w:t>
+              </w:r>
+              <w:r>
+                <w:rPr>
+                  <w:webHidden/>
+                </w:rPr>
+                <w:tab/>
+                <w:t>6</w:t>
+              </w:r>
+            </w:p>
+            <w:p>
+              <w:pPr>
+                <w:pStyle w:val="TOC2"/>
+                <w:tabs>
+                  <w:tab w:val="right" w:leader="dot" w:pos="9350"/>
+                </w:tabs>
+                <w:rPr>
+                  <w:rFonts w:eastAsiaTheme="minorEastAsia"/>
+                  <w:noProof/>
+                  <w:kern w:val="2"/>
+                  <w14:ligatures w14:val="standardContextual"/>
+                </w:rPr>
+              </w:pPr>
+              <w:r>
+                <w:rPr>
+                  <w:noProof/>
+                </w:rPr>
+                <w:t>3.1 System Analysis</w:t>
+              </w:r>
+              <w:r>
+                <w:rPr>
+                  <w:noProof/>
+                  <w:webHidden/>
+                </w:rPr>
+                <w:tab/>
+                <w:t>6</w:t>
+              </w:r>
+            </w:p>
+            <w:p>
+              <w:pPr>
+                <w:pStyle w:val="TOC3"/>
+                <w:tabs>
+                  <w:tab w:val="right" w:leader="dot" w:pos="9350"/>
+                </w:tabs>
+                <w:rPr>
+                  <w:rFonts w:eastAsiaTheme="minorEastAsia"/>
+                  <w:noProof/>
+                  <w:kern w:val="2"/>
+                  <w14:ligatures w14:val="standardContextual"/>
+                </w:rPr>
+              </w:pPr>
+              <w:r>
+                <w:rPr>
+                  <w:noProof/>
+                </w:rPr>
+                <w:t>3.1.1 Requirement Analysis</w:t>
+              </w:r>
+              <w:r>
+                <w:rPr>
+                  <w:noProof/>
+                  <w:webHidden/>
+                </w:rPr>
+                <w:tab/>
+                <w:t>7</w:t>
+              </w:r>
+            </w:p>
+            <w:p>
+              <w:pPr>
+                <w:pStyle w:val="TOC3"/>
+                <w:tabs>
+                  <w:tab w:val="right" w:leader="dot" w:pos="9350"/>
+                </w:tabs>
+                <w:rPr>
+                  <w:noProof/>
+                  <w:webHidden/>
+                </w:rPr>
+              </w:pPr>
+              <w:r>
+                <w:rPr>
+                  <w:noProof/>
+                </w:rPr>
+                <w:t>3.1.2 Feasibility study:</w:t>
+              </w:r>
+              <w:r>
+                <w:rPr>
+                  <w:noProof/>
+                  <w:webHidden/>
+                </w:rPr>
+                <w:tab/>
+                <w:t>9</w:t>
+              </w:r>
+            </w:p>
+            <w:p>
+              <w:pPr>
+                <w:pStyle w:val="TOC3"/>
+                <w:tabs>
+                  <w:tab w:val="right" w:leader="dot" w:pos="9350"/>
+                </w:tabs>
+                <w:ind w:left="0"/>
+                <w:rPr>
+                  <w:noProof/>
+                  <w:webHidden/>
+                </w:rPr>
+              </w:pPr>
+              <w:r>
+                <w:t xml:space="preserve">         </w:t>
+              </w:r>
+              <w:r>
+                <w:rPr>
+                  <w:noProof/>
+                </w:rPr>
+                <w:t>3.1.</w:t>
+              </w:r>
+              <w:r>
+                <w:rPr>
+                  <w:noProof/>
+                </w:rPr>
+                <w:t>3</w:t>
+              </w:r>
+              <w:r>
+                <w:rPr>
+                  <w:noProof/>
+                </w:rPr>
+                <w:t xml:space="preserve"> </w:t>
+              </w:r>
+              <w:r>
+                <w:rPr>
+                  <w:noProof/>
+                </w:rPr>
+                <w:t>Use case</w:t>
+              </w:r>
+              <w:r>
+                <w:rPr>
+                  <w:noProof/>
+                </w:rPr>
+                <w:t>:</w:t>
+              </w:r>
+              <w:r>
+                <w:rPr>
+                  <w:noProof/>
+                  <w:webHidden/>
+                </w:rPr>
+                <w:tab/>
+                <w:t>9</w:t>
+              </w:r>
+            </w:p>
+            <w:p>
+              <w:pPr>
+                <w:pStyle w:val="TOC3"/>
+                <w:tabs>
+                  <w:tab w:val="right" w:leader="dot" w:pos="9350"/>
+                </w:tabs>
+                <w:ind w:left="0"/>
+                <w:rPr>
+                  <w:rFonts w:eastAsiaTheme="minorEastAsia"/>
+                  <w:noProof/>
+                  <w:kern w:val="2"/>
+                  <w14:ligatures w14:val="standardContextual"/>
+                </w:rPr>
+              </w:pPr>
+              <w:r>
+                <w:t xml:space="preserve">      </w:t>
+              </w:r>
+              <w:r>
+                <w:t xml:space="preserve">   </w:t>
+              </w:r>
+              <w:r>
+                <w:rPr>
+                  <w:noProof/>
+                </w:rPr>
+                <w:t>3.1.</w:t>
+              </w:r>
+              <w:r>
+                <w:rPr>
+                  <w:noProof/>
+                </w:rPr>
+                <w:t>4</w:t>
+              </w:r>
+              <w:r>
+                <w:rPr>
+                  <w:noProof/>
+                </w:rPr>
+                <w:t xml:space="preserve"> </w:t>
+              </w:r>
+              <w:r>
+                <w:rPr>
+                  <w:noProof/>
+                </w:rPr>
+                <w:t>Project Schedule</w:t>
+              </w:r>
+              <w:r>
+                <w:rPr>
+                  <w:noProof/>
+                </w:rPr>
+                <w:t>:</w:t>
+              </w:r>
+              <w:r>
+                <w:rPr>
+                  <w:noProof/>
+                  <w:webHidden/>
+                </w:rPr>
+                <w:tab/>
+                <w:t>9</w:t>
+              </w:r>
+            </w:p>
+            <w:p>
+              <w:pPr>
+                <w:pStyle w:val="TOC3"/>
+                <w:tabs>
+                  <w:tab w:val="right" w:leader="dot" w:pos="9350"/>
+                </w:tabs>
+                <w:rPr>
+                  <w:rFonts w:eastAsiaTheme="minorEastAsia"/>
+                  <w:noProof/>
+                  <w:kern w:val="2"/>
+                  <w14:ligatures w14:val="standardContextual"/>
+                </w:rPr>
+              </w:pPr>
+              <w:r>
+                <w:rPr>
+                  <w:noProof/>
+                </w:rPr>
+                <w:t>3.1.</w:t>
+              </w:r>
+              <w:r>
+                <w:rPr>
+                  <w:noProof/>
+                </w:rPr>
+                <w:t>4</w:t>
+              </w:r>
+              <w:r>
+                <w:rPr>
+                  <w:noProof/>
+                </w:rPr>
+                <w:t xml:space="preserve"> E-R Diagram</w:t>
+              </w:r>
+              <w:r>
+                <w:rPr>
+                  <w:noProof/>
+                  <w:webHidden/>
+                </w:rPr>
+                <w:tab/>
+                <w:t>11</w:t>
+              </w:r>
+            </w:p>
+            <w:p>
+              <w:pPr>
+                <w:pStyle w:val="TOC3"/>
+                <w:tabs>
+                  <w:tab w:val="right" w:leader="dot" w:pos="9350"/>
+                </w:tabs>
+                <w:rPr>
+                  <w:rFonts w:eastAsiaTheme="minorEastAsia"/>
+                  <w:noProof/>
+                  <w:kern w:val="2"/>
+                  <w14:ligatures w14:val="standardContextual"/>
+                </w:rPr>
+              </w:pPr>
+              <w:r>
+                <w:rPr>
+                  <w:noProof/>
+                </w:rPr>
+                <w:t>3.1.</w:t>
+              </w:r>
+              <w:r>
+                <w:rPr>
+                  <w:noProof/>
+                </w:rPr>
+                <w:t>5</w:t>
+              </w:r>
+              <w:r>
+                <w:rPr>
+                  <w:noProof/>
+                </w:rPr>
+                <w:t xml:space="preserve"> DFD (data flow diagram)</w:t>
+              </w:r>
+              <w:r>
+                <w:rPr>
+                  <w:noProof/>
+                  <w:webHidden/>
+                </w:rPr>
+                <w:tab/>
+                <w:t>12</w:t>
+              </w:r>
+            </w:p>
+            <w:p>
+              <w:pPr>
+                <w:pStyle w:val="TOC2"/>
+                <w:tabs>
+                  <w:tab w:val="right" w:leader="dot" w:pos="9350"/>
+                </w:tabs>
+                <w:rPr>
+                  <w:rFonts w:eastAsiaTheme="minorEastAsia"/>
+                  <w:noProof/>
+                  <w:kern w:val="2"/>
+                  <w14:ligatures w14:val="standardContextual"/>
+                </w:rPr>
+              </w:pPr>
+              <w:r>
+                <w:rPr>
+                  <w:noProof/>
+                </w:rPr>
+                <w:t>3.2 System Design</w:t>
+              </w:r>
+              <w:r>
+                <w:rPr>
+                  <w:noProof/>
+                  <w:webHidden/>
+                </w:rPr>
+                <w:tab/>
+                <w:t>14</w:t>
+              </w:r>
+            </w:p>
+            <w:p>
+              <w:pPr>
+                <w:pStyle w:val="TOC3"/>
+                <w:tabs>
+                  <w:tab w:val="right" w:leader="dot" w:pos="9350"/>
+                </w:tabs>
+                <w:rPr>
+                  <w:rFonts w:eastAsiaTheme="minorEastAsia"/>
+                  <w:noProof/>
+                  <w:kern w:val="2"/>
+                  <w14:ligatures w14:val="standardContextual"/>
+                </w:rPr>
+              </w:pPr>
+              <w:r>
+                <w:rPr>
+                  <w:noProof/>
+                </w:rPr>
+                <w:t>3.2.1 Architectural Design</w:t>
+              </w:r>
+              <w:r>
+                <w:rPr>
+                  <w:noProof/>
+                  <w:webHidden/>
+                </w:rPr>
+                <w:tab/>
+                <w:t>14</w:t>
+              </w:r>
+            </w:p>
+            <w:p>
+              <w:pPr>
+                <w:pStyle w:val="TOC3"/>
+                <w:tabs>
+                  <w:tab w:val="right" w:leader="dot" w:pos="9350"/>
+                </w:tabs>
+                <w:rPr>
+                  <w:rFonts w:eastAsiaTheme="minorEastAsia"/>
+                  <w:noProof/>
+                  <w:kern w:val="2"/>
+                  <w14:ligatures w14:val="standardContextual"/>
+                </w:rPr>
+              </w:pPr>
+              <w:r>
+                <w:rPr>
+                  <w:noProof/>
+                </w:rPr>
+                <w:t>3.2.2 Database schema design:</w:t>
+              </w:r>
+              <w:r>
+                <w:rPr>
+                  <w:noProof/>
+                  <w:webHidden/>
+                </w:rPr>
+                <w:tab/>
+                <w:t>15</w:t>
+              </w:r>
+            </w:p>
+            <w:p>
+              <w:pPr>
+                <w:pStyle w:val="TOC3"/>
+                <w:tabs>
+                  <w:tab w:val="right" w:leader="dot" w:pos="9350"/>
+                </w:tabs>
+                <w:rPr>
+                  <w:rFonts w:eastAsiaTheme="minorEastAsia"/>
+                  <w:noProof/>
+                  <w:kern w:val="2"/>
+                  <w14:ligatures w14:val="standardContextual"/>
+                </w:rPr>
+              </w:pPr>
+              <w:r>
+                <w:rPr>
+                  <w:noProof/>
+                </w:rPr>
+                <w:t>3.2.3Interface</w:t>
+              </w:r>
+              <w:r>
+                <w:rPr>
+                  <w:noProof/>
+                </w:rPr>
+                <w:t xml:space="preserve"> </w:t>
+              </w:r>
+              <w:r>
+                <w:rPr>
+                  <w:noProof/>
+                </w:rPr>
+                <w:t>Design</w:t>
+              </w:r>
+              <w:r>
+                <w:rPr>
+                  <w:noProof/>
+                  <w:webHidden/>
+                </w:rPr>
+                <w:tab/>
+                <w:t>18</w:t>
+              </w:r>
+            </w:p>
+            <w:p>
+              <w:pPr>
+                <w:pStyle w:val="TOC1"/>
+                <w:rPr>
+                  <w:rFonts w:asciiTheme="minorHAnsi" w:eastAsiaTheme="minorEastAsia" w:hAnsiTheme="minorHAnsi"/>
+                  <w:kern w:val="2"/>
+                  <w:sz w:val="22"/>
+                  <w14:ligatures w14:val="standardContextual"/>
+                </w:rPr>
+              </w:pPr>
+              <w:r>
+                <w:t>CHAPTER 4: IMPLEMENTATION AND TESTING</w:t>
+              </w:r>
+              <w:r>
+                <w:rPr>
+                  <w:webHidden/>
+                </w:rPr>
+                <w:tab/>
+                <w:t>20</w:t>
+              </w:r>
+            </w:p>
+            <w:p>
+              <w:pPr>
+                <w:pStyle w:val="TOC2"/>
+                <w:tabs>
+                  <w:tab w:val="right" w:leader="dot" w:pos="9350"/>
+                </w:tabs>
+                <w:rPr>
+                  <w:rFonts w:eastAsiaTheme="minorEastAsia"/>
+                  <w:noProof/>
+                  <w:kern w:val="2"/>
+                  <w14:ligatures w14:val="standardContextual"/>
+                </w:rPr>
+              </w:pPr>
+              <w:r>
+                <w:rPr>
+                  <w:rFonts w:eastAsia="Times New Roman" w:cs="Times New Roman"/>
+                  <w:bCs/>
+                  <w:noProof/>
+                </w:rPr>
+                <w:t>4.1 Implementation</w:t>
+              </w:r>
+              <w:r>
+                <w:rPr>
+                  <w:noProof/>
+                  <w:webHidden/>
+                </w:rPr>
+                <w:tab/>
+                <w:t>20</w:t>
+              </w:r>
+            </w:p>
+            <w:p>
+              <w:pPr>
+                <w:pStyle w:val="TOC3"/>
+                <w:tabs>
+                  <w:tab w:val="right" w:leader="dot" w:pos="9350"/>
+                </w:tabs>
+                <w:rPr>
+                  <w:rFonts w:eastAsiaTheme="minorEastAsia"/>
+                  <w:noProof/>
+                  <w:kern w:val="2"/>
+                  <w14:ligatures w14:val="standardContextual"/>
+                </w:rPr>
+              </w:pPr>
+              <w:r>
+                <w:rPr>
+                  <w:noProof/>
+                </w:rPr>
+                <w:t>4.1.1 Tools Used</w:t>
+              </w:r>
+              <w:r>
+                <w:rPr>
+                  <w:noProof/>
+                  <w:webHidden/>
+                </w:rPr>
+                <w:tab/>
+                <w:t>21</w:t>
+              </w:r>
+            </w:p>
+            <w:p>
+              <w:pPr>
+                <w:pStyle w:val="TOC2"/>
+                <w:tabs>
+                  <w:tab w:val="right" w:leader="dot" w:pos="9350"/>
+                </w:tabs>
+                <w:rPr>
+                  <w:rFonts w:eastAsiaTheme="minorEastAsia"/>
+                  <w:noProof/>
+                  <w:kern w:val="2"/>
+                  <w14:ligatures w14:val="standardContextual"/>
+                </w:rPr>
+              </w:pPr>
+              <w:r>
+                <w:rPr>
+                  <w:rFonts w:eastAsia="Times New Roman"/>
+                  <w:noProof/>
+                </w:rPr>
+                <w:t>4.2 Unit testing</w:t>
+              </w:r>
+              <w:r>
+                <w:rPr>
+                  <w:noProof/>
+                  <w:webHidden/>
+                </w:rPr>
+                <w:tab/>
+                <w:t>22</w:t>
+              </w:r>
+            </w:p>
+            <w:p>
+              <w:pPr>
+                <w:pStyle w:val="TOC3"/>
+                <w:tabs>
+                  <w:tab w:val="right" w:leader="dot" w:pos="9350"/>
+                </w:tabs>
+                <w:rPr>
+                  <w:rFonts w:eastAsiaTheme="minorEastAsia"/>
+                  <w:noProof/>
+                  <w:kern w:val="2"/>
+                  <w14:ligatures w14:val="standardContextual"/>
+                </w:rPr>
+              </w:pPr>
+              <w:r>
+                <w:rPr>
+                  <w:noProof/>
+                </w:rPr>
+                <w:t>4.2.1 Test Cases for U</w:t>
+              </w:r>
+              <w:r>
+                <w:rPr>
+                  <w:noProof/>
+                </w:rPr>
+                <w:t>n</w:t>
+              </w:r>
+              <w:r>
+                <w:rPr>
+                  <w:noProof/>
+                </w:rPr>
+                <w:t>it Testing</w:t>
+              </w:r>
+              <w:r>
+                <w:rPr>
+                  <w:noProof/>
+                  <w:webHidden/>
+                </w:rPr>
+                <w:tab/>
+                <w:t>22</w:t>
+              </w:r>
+            </w:p>
+            <w:p>
+              <w:pPr>
+                <w:pStyle w:val="TOC3"/>
+                <w:tabs>
+                  <w:tab w:val="right" w:leader="dot" w:pos="9350"/>
+                </w:tabs>
+                <w:rPr>
+                  <w:rFonts w:eastAsiaTheme="minorEastAsia"/>
+                  <w:noProof/>
+                  <w:kern w:val="2"/>
+                  <w14:ligatures w14:val="standardContextual"/>
+                </w:rPr>
+              </w:pPr>
+              <w:r>
+                <w:rPr>
+                  <w:noProof/>
+                </w:rPr>
+                <w:t>4.2.2 Test Cases for System Testing</w:t>
+              </w:r>
+              <w:r>
+                <w:rPr>
+                  <w:noProof/>
+                  <w:webHidden/>
+                </w:rPr>
+                <w:tab/>
+                <w:t>23</w:t>
+              </w:r>
+            </w:p>
+            <w:p>
+              <w:pPr>
+                <w:pStyle w:val="TOC1"/>
+                <w:rPr>
+                  <w:rFonts w:asciiTheme="minorHAnsi" w:eastAsiaTheme="minorEastAsia" w:hAnsiTheme="minorHAnsi"/>
+                  <w:kern w:val="2"/>
+                  <w:sz w:val="22"/>
+                  <w14:ligatures w14:val="standardContextual"/>
+                </w:rPr>
+              </w:pPr>
+              <w:r>
+                <w:t>CHAPTER5: CONCLUSION AND FUTURE RECOMMENDATION</w:t>
+              </w:r>
+              <w:r>
+                <w:rPr>
+                  <w:webHidden/>
+                </w:rPr>
+                <w:tab/>
+                <w:t>28</w:t>
+              </w:r>
+            </w:p>
+            <w:p>
+              <w:pPr>
+                <w:pStyle w:val="TOC2"/>
+                <w:tabs>
+                  <w:tab w:val="right" w:leader="dot" w:pos="9350"/>
+                </w:tabs>
+                <w:rPr>
+                  <w:rFonts w:eastAsiaTheme="minorEastAsia"/>
+                  <w:noProof/>
+                  <w:kern w:val="2"/>
+                  <w14:ligatures w14:val="standardContextual"/>
+                </w:rPr>
+              </w:pPr>
+              <w:r>
+                <w:rPr>
+                  <w:noProof/>
+                </w:rPr>
+                <w:t>5.1 lesson learn</w:t>
+              </w:r>
+              <w:r>
+                <w:rPr>
+                  <w:noProof/>
+                </w:rPr>
+                <w:t>e</w:t>
+              </w:r>
+              <w:r>
+                <w:rPr>
+                  <w:noProof/>
+                </w:rPr>
+                <w:t>d/outcome</w:t>
+              </w:r>
+              <w:r>
+                <w:rPr>
+                  <w:noProof/>
+                  <w:webHidden/>
+                </w:rPr>
+                <w:tab/>
+                <w:t>28</w:t>
+              </w:r>
+            </w:p>
+            <w:p>
+              <w:pPr>
+                <w:pStyle w:val="TOC2"/>
+                <w:tabs>
+                  <w:tab w:val="right" w:leader="dot" w:pos="9350"/>
+                </w:tabs>
+                <w:rPr>
+                  <w:rFonts w:eastAsiaTheme="minorEastAsia"/>
+                  <w:noProof/>
+                  <w:kern w:val="2"/>
+                  <w14:ligatures w14:val="standardContextual"/>
+                </w:rPr>
+              </w:pPr>
+              <w:r>
+                <w:rPr>
+                  <w:noProof/>
+                </w:rPr>
+                <w:t>5.2 Conclusion</w:t>
+              </w:r>
+              <w:r>
+                <w:rPr>
+                  <w:noProof/>
+                  <w:webHidden/>
+                </w:rPr>
+                <w:tab/>
+                <w:t>28</w:t>
+              </w:r>
+            </w:p>
+            <w:p>
+              <w:pPr>
+                <w:pStyle w:val="TOC2"/>
+                <w:tabs>
+                  <w:tab w:val="right" w:leader="dot" w:pos="9350"/>
+                </w:tabs>
+                <w:rPr>
+                  <w:rFonts w:eastAsiaTheme="minorEastAsia"/>
+                  <w:noProof/>
+                  <w:kern w:val="2"/>
+                  <w14:ligatures w14:val="standardContextual"/>
+                </w:rPr>
+              </w:pPr>
+              <w:r>
+                <w:rPr>
+                  <w:noProof/>
+                </w:rPr>
+                <w:t>5.3 Future recommendation</w:t>
+              </w:r>
+              <w:r>
+                <w:rPr>
+                  <w:noProof/>
+                  <w:webHidden/>
+                </w:rPr>
+                <w:tab/>
+                <w:t>28</w:t>
+              </w:r>
+            </w:p>
+            <w:p>
+              <w:pPr>
+                <w:pStyle w:val="TOC1"/>
+                <w:rPr>
+                  <w:rFonts w:asciiTheme="minorHAnsi" w:eastAsiaTheme="minorEastAsia" w:hAnsiTheme="minorHAnsi"/>
+                  <w:kern w:val="2"/>
+                  <w:sz w:val="22"/>
+                  <w14:ligatures w14:val="standardContextual"/>
+                </w:rPr>
+              </w:pPr>
+              <w:r>
+                <w:t>Reference</w:t>
+              </w:r>
+              <w:r>
+                <w:rPr>
+                  <w:webHidden/>
+                </w:rPr>
+                <w:tab/>
+              </w:r>
+              <w:r>
+                <w:rPr>
+                  <w:webHidden/>
+                </w:rPr>
+                <w:t>30</w:t>
+              </w:r>
+            </w:p>
+            <w:p>
+              <w:pPr>
+                <w:pStyle w:val="TOC3"/>
+                <w:tabs>
+                  <w:tab w:val="right" w:leader="dot" w:pos="9350"/>
+                </w:tabs>
+                <w:spacing w:line="360" w:lineRule="auto"/>
+                <w:jc w:val="both"/>
+                <w:rPr>
+                  <w:bCs/>
+                  <w:noProof/>
+                </w:rPr>
+              </w:pPr>
+            </w:p>
+          </w:sdtContent>
+        </w:sdt>
+        <w:p/>
       </w:sdtContent>
     </w:sdt>
-    <w:p/>
-    <w:p/>
-    <w:p>
-      <w:pPr>
+    <w:p>
+      <w:pPr>
+        <w:rPr>
+          <w:rFonts w:asciiTheme="minorHAnsi" w:eastAsiaTheme="minorHAnsi" w:hAnsiTheme="minorHAnsi"/>
+          <w:b/>
+          <w:bCs/>
+          <w:noProof/>
+        </w:rPr>
+      </w:pPr>
+      <w:r>
         <w:rPr>
           <w:b/>
           <w:bCs/>
           <w:sz w:val="32"/>
           <w:szCs w:val="32"/>
         </w:rPr>
-      </w:pPr>
-    </w:p>
-    <w:p>
-      <w:pPr>
+        <w:lastRenderedPageBreak/>
+        <w:t xml:space="preserve">          </w:t>
+      </w:r>
+      <w:r>
         <w:rPr>
           <w:b/>
           <w:bCs/>
           <w:sz w:val="32"/>
           <w:szCs w:val="32"/>
         </w:rPr>
-      </w:pPr>
-    </w:p>
-    <w:p>
-      <w:pPr>
+        <w:t xml:space="preserve"> </w:t>
+      </w:r>
+    </w:p>
+    <w:p>
+      <w:pPr>
+        <w:jc w:val="center"/>
         <w:rPr>
           <w:b/>
           <w:bCs/>
@@ -1359,63 +1750,6 @@
           <w:szCs w:val="32"/>
         </w:rPr>
       </w:pPr>
-      <w:r>
-        <w:rPr>
-          <w:b/>
-          <w:bCs/>
-          <w:sz w:val="32"/>
-          <w:szCs w:val="32"/>
-        </w:rPr>
-        <w:t xml:space="preserve">                        </w:t>
-      </w:r>
-    </w:p>
-    <w:p>
-      <w:pPr>
-        <w:rPr>
-          <w:b/>
-          <w:bCs/>
-          <w:sz w:val="32"/>
-          <w:szCs w:val="32"/>
-        </w:rPr>
-      </w:pPr>
-      <w:r>
-        <w:rPr>
-          <w:b/>
-          <w:bCs/>
-          <w:sz w:val="32"/>
-          <w:szCs w:val="32"/>
-        </w:rPr>
-        <w:lastRenderedPageBreak/>
-        <w:t xml:space="preserve">                                      </w:t>
-      </w:r>
-      <w:r>
-        <w:rPr>
-          <w:b/>
-          <w:bCs/>
-          <w:sz w:val="32"/>
-          <w:szCs w:val="32"/>
-        </w:rPr>
-        <w:t xml:space="preserve"> </w:t>
-      </w:r>
-    </w:p>
-    <w:p>
-      <w:pPr>
-        <w:rPr>
-          <w:b/>
-          <w:bCs/>
-          <w:sz w:val="32"/>
-          <w:szCs w:val="32"/>
-        </w:rPr>
-      </w:pPr>
-      <w:r>
-        <w:rPr>
-          <w:b/>
-          <w:bCs/>
-          <w:sz w:val="32"/>
-          <w:szCs w:val="32"/>
-        </w:rPr>
-        <w:t xml:space="preserve">                                    </w:t>
-      </w:r>
       <w:r>
         <w:rPr>
           <w:b/>
@@ -1661,8 +1995,6 @@
         <w:t xml:space="preserve"> is more than just a site for sharing content; it's a community for those passionate about technology to grow their skills and stay ahead in the tech world.</w:t>
       </w:r>
     </w:p>
-    <w:p/>
-    <w:p/>
     <w:p/>
     <w:p>
       <w:pPr>
@@ -2426,16 +2758,27 @@
         <w:rPr>
           <w:b/>
           <w:bCs/>
-          <w:sz w:val="36"/>
-          <w:szCs w:val="36"/>
-        </w:rPr>
-      </w:pPr>
-      <w:r>
-        <w:rPr>
-          <w:b/>
-          <w:bCs/>
-          <w:sz w:val="36"/>
-          <w:szCs w:val="36"/>
+          <w:sz w:val="32"/>
+          <w:szCs w:val="32"/>
+        </w:rPr>
+      </w:pPr>
+    </w:p>
+    <w:p>
+      <w:pPr>
+        <w:jc w:val="center"/>
+        <w:rPr>
+          <w:b/>
+          <w:bCs/>
+          <w:sz w:val="32"/>
+          <w:szCs w:val="32"/>
+        </w:rPr>
+      </w:pPr>
+      <w:r>
+        <w:rPr>
+          <w:b/>
+          <w:bCs/>
+          <w:sz w:val="32"/>
+          <w:szCs w:val="32"/>
         </w:rPr>
         <w:t>Chapter 2 Literature Review</w:t>
       </w:r>
@@ -2446,17 +2789,27 @@
           <w:rFonts w:ascii="Times New Roman" w:hAnsi="Times New Roman" w:cs="Times New Roman"/>
           <w:b/>
           <w:bCs/>
-          <w:sz w:val="24"/>
-          <w:szCs w:val="24"/>
-        </w:rPr>
-      </w:pPr>
-      <w:r>
-        <w:rPr>
-          <w:rFonts w:ascii="Times New Roman" w:hAnsi="Times New Roman" w:cs="Times New Roman"/>
-          <w:b/>
-          <w:bCs/>
-          <w:sz w:val="24"/>
-          <w:szCs w:val="24"/>
+          <w:sz w:val="28"/>
+          <w:szCs w:val="28"/>
+        </w:rPr>
+      </w:pPr>
+      <w:r>
+        <w:rPr>
+          <w:rFonts w:ascii="Times New Roman" w:hAnsi="Times New Roman" w:cs="Times New Roman"/>
+          <w:b/>
+          <w:bCs/>
+          <w:sz w:val="28"/>
+          <w:szCs w:val="28"/>
+        </w:rPr>
+        <w:t xml:space="preserve">2.1 </w:t>
+      </w:r>
+      <w:r>
+        <w:rPr>
+          <w:rFonts w:ascii="Times New Roman" w:hAnsi="Times New Roman" w:cs="Times New Roman"/>
+          <w:b/>
+          <w:bCs/>
+          <w:sz w:val="28"/>
+          <w:szCs w:val="28"/>
         </w:rPr>
         <w:t>Literature Review</w:t>
       </w:r>
@@ -2653,15 +3006,45 @@
           <w:szCs w:val="32"/>
         </w:rPr>
       </w:pPr>
-      <w:r>
+    </w:p>
+    <w:p>
+      <w:pPr>
+        <w:jc w:val="center"/>
         <w:rPr>
           <w:b/>
           <w:bCs/>
           <w:sz w:val="32"/>
           <w:szCs w:val="32"/>
         </w:rPr>
-        <w:lastRenderedPageBreak/>
-        <w:t>Chapter 3 Methodology</w:t>
+      </w:pPr>
+    </w:p>
+    <w:p>
+      <w:pPr>
+        <w:jc w:val="center"/>
+        <w:rPr>
+          <w:b/>
+          <w:bCs/>
+          <w:sz w:val="32"/>
+          <w:szCs w:val="32"/>
+        </w:rPr>
+      </w:pPr>
+      <w:r>
+        <w:rPr>
+          <w:b/>
+          <w:bCs/>
+          <w:sz w:val="32"/>
+          <w:szCs w:val="32"/>
+        </w:rPr>
+        <w:t>Chapter 3</w:t>
+      </w:r>
+      <w:r>
+        <w:rPr>
+          <w:b/>
+          <w:bCs/>
+          <w:sz w:val="32"/>
+          <w:szCs w:val="32"/>
+        </w:rPr>
+        <w:t>: SYSTEM ANALYSIS AND DESIGN</w:t>
       </w:r>
     </w:p>
     <w:p>
@@ -2674,9 +3057,7 @@
           <w:szCs w:val="28"/>
         </w:rPr>
       </w:pPr>
-    </w:p>
-    <w:p>
-      <w:pPr>
+      <w:r>
         <w:rPr>
           <w:rFonts w:ascii="Times New Roman" w:hAnsi="Times New Roman" w:cs="Times New Roman"/>
           <w:b/>
@@ -2684,7 +3065,8 @@
           <w:sz w:val="28"/>
           <w:szCs w:val="28"/>
         </w:rPr>
-      </w:pPr>
+        <w:t>3.</w:t>
+      </w:r>
       <w:r>
         <w:rPr>
           <w:rFonts w:ascii="Times New Roman" w:hAnsi="Times New Roman" w:cs="Times New Roman"/>
@@ -2693,7 +3075,7 @@
           <w:sz w:val="28"/>
           <w:szCs w:val="28"/>
         </w:rPr>
-        <w:t>3.</w:t>
+        <w:t>1</w:t>
       </w:r>
       <w:r>
         <w:rPr>
@@ -2703,7 +3085,7 @@
           <w:sz w:val="28"/>
           <w:szCs w:val="28"/>
         </w:rPr>
-        <w:t>1</w:t>
+        <w:t xml:space="preserve"> </w:t>
       </w:r>
       <w:r>
         <w:rPr>
@@ -2713,7 +3095,76 @@
           <w:sz w:val="28"/>
           <w:szCs w:val="28"/>
         </w:rPr>
-        <w:t xml:space="preserve"> Waterfall Process Model</w:t>
+        <w:t>System Analysis</w:t>
+      </w:r>
+    </w:p>
+    <w:p>
+      <w:pPr>
+        <w:pStyle w:val="NormalWeb"/>
+        <w:spacing w:before="120" w:after="144" w:line="360" w:lineRule="auto"/>
+        <w:ind w:left="48" w:right="48"/>
+        <w:jc w:val="both"/>
+        <w:rPr>
+          <w:color w:val="000000"/>
+        </w:rPr>
+      </w:pPr>
+      <w:r>
+        <w:rPr>
+          <w:color w:val="000000"/>
+        </w:rPr>
+        <w:t xml:space="preserve">              </w:t>
+      </w:r>
+      <w:r>
+        <w:rPr>
+          <w:color w:val="000000"/>
+        </w:rPr>
+        <w:t>It is a process of collecting and interpreting facts, identifying the problems, and decomposition of a system into its components.</w:t>
+      </w:r>
+      <w:r>
+        <w:rPr>
+          <w:color w:val="000000"/>
+        </w:rPr>
+        <w:t xml:space="preserve"> </w:t>
+      </w:r>
+      <w:proofErr w:type="gramStart"/>
+      <w:r>
+        <w:rPr>
+          <w:color w:val="000000"/>
+        </w:rPr>
+        <w:t>System</w:t>
+      </w:r>
+      <w:proofErr w:type="gramEnd"/>
+      <w:r>
+        <w:rPr>
+          <w:color w:val="000000"/>
+        </w:rPr>
+        <w:t xml:space="preserve"> analysis is conducted for the purpose of studying a system or its parts in order to identify its objectives. It is a </w:t>
+      </w:r>
+      <w:proofErr w:type="gramStart"/>
+      <w:r>
+        <w:rPr>
+          <w:color w:val="000000"/>
+        </w:rPr>
+        <w:t>proble</w:t>
+      </w:r>
+      <w:r>
+        <w:rPr>
+          <w:color w:val="000000"/>
+        </w:rPr>
+        <w:t xml:space="preserve">m </w:t>
+      </w:r>
+      <w:r>
+        <w:rPr>
+          <w:color w:val="000000"/>
+        </w:rPr>
+        <w:t>solving</w:t>
+      </w:r>
+      <w:proofErr w:type="gramEnd"/>
+      <w:r>
+        <w:rPr>
+          <w:color w:val="000000"/>
+        </w:rPr>
+        <w:t xml:space="preserve"> technique that improves the system and ensures that all the components of the system work efficiently to accomplish their purpose.</w:t>
       </w:r>
     </w:p>
     <w:p>
@@ -2753,9 +3204,9 @@
           <w:szCs w:val="24"/>
         </w:rPr>
         <w:drawing>
-          <wp:inline distT="0" distB="0" distL="0" distR="0" wp14:anchorId="1A3822A1" wp14:editId="1EB97F95">
-            <wp:extent cx="5196961" cy="2584634"/>
-            <wp:effectExtent l="0" t="0" r="3810" b="6350"/>
+          <wp:inline distT="0" distB="0" distL="0" distR="0" wp14:anchorId="1A3822A1" wp14:editId="41C2666B">
+            <wp:extent cx="5196591" cy="2309812"/>
+            <wp:effectExtent l="0" t="0" r="4445" b="0"/>
             <wp:docPr id="1" name="Picture 1"/>
             <wp:cNvGraphicFramePr>
               <a:graphicFrameLocks xmlns:a="http://schemas.openxmlformats.org/drawingml/2006/main" noChangeAspect="1"/>
@@ -2776,7 +3227,7 @@
                   <pic:spPr>
                     <a:xfrm>
                       <a:off x="0" y="0"/>
-                      <a:ext cx="5196999" cy="2584653"/>
+                      <a:ext cx="5201962" cy="2312199"/>
                     </a:xfrm>
                     <a:prstGeom prst="rect">
                       <a:avLst/>
@@ -2847,185 +3298,48 @@
     </w:p>
     <w:p>
       <w:pPr>
-        <w:pStyle w:val="Heading2"/>
-        <w:rPr>
-          <w:rFonts w:ascii="Times New Roman" w:hAnsi="Times New Roman" w:cs="Times New Roman"/>
-          <w:b/>
-          <w:color w:val="000000" w:themeColor="text1"/>
+        <w:rPr>
+          <w:b/>
+          <w:bCs/>
           <w:sz w:val="28"/>
           <w:szCs w:val="28"/>
-          <w14:shadow w14:blurRad="38100" w14:dist="19050" w14:dir="2700000" w14:sx="100000" w14:sy="100000" w14:kx="0" w14:ky="0" w14:algn="tl">
-            <w14:schemeClr w14:val="dk1">
-              <w14:alpha w14:val="60000"/>
-            </w14:schemeClr>
-          </w14:shadow>
-          <w14:textOutline w14:w="0" w14:cap="flat" w14:cmpd="sng" w14:algn="ctr">
-            <w14:noFill/>
-            <w14:prstDash w14:val="solid"/>
-            <w14:round/>
-          </w14:textOutline>
-        </w:rPr>
-      </w:pPr>
-      <w:bookmarkStart w:id="1" w:name="_Toc17979291"/>
-      <w:r>
-        <w:rPr>
-          <w:rFonts w:ascii="Times New Roman" w:hAnsi="Times New Roman" w:cs="Times New Roman"/>
-          <w:b/>
-          <w:color w:val="000000" w:themeColor="text1"/>
+        </w:rPr>
+      </w:pPr>
+      <w:r>
+        <w:rPr>
+          <w:b/>
+          <w:bCs/>
           <w:sz w:val="28"/>
           <w:szCs w:val="28"/>
-          <w14:shadow w14:blurRad="38100" w14:dist="19050" w14:dir="2700000" w14:sx="100000" w14:sy="100000" w14:kx="0" w14:ky="0" w14:algn="tl">
-            <w14:schemeClr w14:val="dk1">
-              <w14:alpha w14:val="60000"/>
-            </w14:schemeClr>
-          </w14:shadow>
-          <w14:textOutline w14:w="0" w14:cap="flat" w14:cmpd="sng" w14:algn="ctr">
-            <w14:noFill/>
-            <w14:prstDash w14:val="solid"/>
-            <w14:round/>
-          </w14:textOutline>
-        </w:rPr>
-        <w:t>3.</w:t>
-      </w:r>
-      <w:r>
-        <w:rPr>
-          <w:rFonts w:ascii="Times New Roman" w:hAnsi="Times New Roman" w:cs="Times New Roman"/>
-          <w:b/>
-          <w:color w:val="000000" w:themeColor="text1"/>
+        </w:rPr>
+        <w:t xml:space="preserve">3.1.1 </w:t>
+      </w:r>
+      <w:r>
+        <w:rPr>
+          <w:b/>
+          <w:bCs/>
           <w:sz w:val="28"/>
           <w:szCs w:val="28"/>
-          <w14:shadow w14:blurRad="38100" w14:dist="19050" w14:dir="2700000" w14:sx="100000" w14:sy="100000" w14:kx="0" w14:ky="0" w14:algn="tl">
-            <w14:schemeClr w14:val="dk1">
-              <w14:alpha w14:val="60000"/>
-            </w14:schemeClr>
-          </w14:shadow>
-          <w14:textOutline w14:w="0" w14:cap="flat" w14:cmpd="sng" w14:algn="ctr">
-            <w14:noFill/>
-            <w14:prstDash w14:val="solid"/>
-            <w14:round/>
-          </w14:textOutline>
-        </w:rPr>
-        <w:t>2</w:t>
-      </w:r>
-      <w:r>
-        <w:rPr>
-          <w:rFonts w:ascii="Times New Roman" w:hAnsi="Times New Roman" w:cs="Times New Roman"/>
-          <w:b/>
-          <w:color w:val="000000" w:themeColor="text1"/>
+        </w:rPr>
+        <w:t xml:space="preserve">Requirements </w:t>
+      </w:r>
+      <w:r>
+        <w:rPr>
+          <w:b/>
+          <w:bCs/>
           <w:sz w:val="28"/>
           <w:szCs w:val="28"/>
-          <w14:shadow w14:blurRad="38100" w14:dist="19050" w14:dir="2700000" w14:sx="100000" w14:sy="100000" w14:kx="0" w14:ky="0" w14:algn="tl">
-            <w14:schemeClr w14:val="dk1">
-              <w14:alpha w14:val="60000"/>
-            </w14:schemeClr>
-          </w14:shadow>
-          <w14:textOutline w14:w="0" w14:cap="flat" w14:cmpd="sng" w14:algn="ctr">
-            <w14:noFill/>
-            <w14:prstDash w14:val="solid"/>
-            <w14:round/>
-          </w14:textOutline>
-        </w:rPr>
-        <w:t xml:space="preserve"> System Analysis</w:t>
-      </w:r>
-      <w:bookmarkEnd w:id="1"/>
-    </w:p>
-    <w:p>
-      <w:pPr>
-        <w:pStyle w:val="NormalWeb"/>
-        <w:spacing w:before="120" w:after="144"/>
-        <w:ind w:left="48" w:right="48"/>
-        <w:jc w:val="both"/>
-        <w:rPr>
-          <w:color w:val="000000"/>
-        </w:rPr>
-      </w:pPr>
-      <w:r>
-        <w:rPr>
-          <w:color w:val="000000"/>
-        </w:rPr>
-        <w:t xml:space="preserve">              </w:t>
-      </w:r>
-      <w:r>
-        <w:rPr>
-          <w:color w:val="000000"/>
-        </w:rPr>
-        <w:t>It is a process of collecting and interpreting facts, identifying the problems, and decomposition of a system into its components.</w:t>
-      </w:r>
-    </w:p>
-    <w:p>
-      <w:pPr>
-        <w:rPr>
-          <w:rFonts w:ascii="Times New Roman" w:hAnsi="Times New Roman" w:cs="Times New Roman"/>
-          <w:color w:val="000000"/>
-          <w:sz w:val="24"/>
-          <w:szCs w:val="24"/>
-        </w:rPr>
-      </w:pPr>
-      <w:r>
-        <w:rPr>
-          <w:rFonts w:ascii="Times New Roman" w:hAnsi="Times New Roman" w:cs="Times New Roman"/>
-          <w:color w:val="000000"/>
-          <w:sz w:val="24"/>
-          <w:szCs w:val="24"/>
-        </w:rPr>
-        <w:t xml:space="preserve">System analysis is conducted for the purpose of studying a system or its parts in order to identify its objectives. It is a </w:t>
-      </w:r>
-      <w:proofErr w:type="gramStart"/>
-      <w:r>
-        <w:rPr>
-          <w:rFonts w:ascii="Times New Roman" w:hAnsi="Times New Roman" w:cs="Times New Roman"/>
-          <w:color w:val="000000"/>
-          <w:sz w:val="24"/>
-          <w:szCs w:val="24"/>
-        </w:rPr>
-        <w:t>proble</w:t>
-      </w:r>
-      <w:r>
-        <w:rPr>
-          <w:rFonts w:ascii="Times New Roman" w:hAnsi="Times New Roman" w:cs="Times New Roman"/>
-          <w:color w:val="000000"/>
-          <w:sz w:val="24"/>
-          <w:szCs w:val="24"/>
-        </w:rPr>
-        <w:t xml:space="preserve">m </w:t>
-      </w:r>
-      <w:r>
-        <w:rPr>
-          <w:rFonts w:ascii="Times New Roman" w:hAnsi="Times New Roman" w:cs="Times New Roman"/>
-          <w:color w:val="000000"/>
-          <w:sz w:val="24"/>
-          <w:szCs w:val="24"/>
-        </w:rPr>
-        <w:t>solving</w:t>
-      </w:r>
-      <w:proofErr w:type="gramEnd"/>
-      <w:r>
-        <w:rPr>
-          <w:rFonts w:ascii="Times New Roman" w:hAnsi="Times New Roman" w:cs="Times New Roman"/>
-          <w:color w:val="000000"/>
-          <w:sz w:val="24"/>
-          <w:szCs w:val="24"/>
-        </w:rPr>
-        <w:t xml:space="preserve"> technique that improves the system and ensures that all the components of the system work efficiently to accomplish their purpose.</w:t>
-      </w:r>
-    </w:p>
-    <w:p>
-      <w:pPr>
+        </w:rPr>
+        <w:t>Analysis</w:t>
+      </w:r>
+      <w:r>
         <w:rPr>
           <w:b/>
           <w:bCs/>
           <w:sz w:val="28"/>
           <w:szCs w:val="28"/>
         </w:rPr>
-      </w:pPr>
-      <w:r>
-        <w:rPr>
-          <w:b/>
-          <w:bCs/>
-          <w:sz w:val="28"/>
-          <w:szCs w:val="28"/>
-        </w:rPr>
-        <w:t>Requirements Identification:</w:t>
+        <w:t>:</w:t>
       </w:r>
     </w:p>
     <w:p>
@@ -3114,7 +3428,6 @@
           <w:sz w:val="24"/>
           <w:szCs w:val="32"/>
         </w:rPr>
-        <w:lastRenderedPageBreak/>
         <w:t>Create and submit technology-related posts (text, links, images).</w:t>
       </w:r>
     </w:p>
@@ -3161,7 +3474,16 @@
           <w:sz w:val="24"/>
           <w:szCs w:val="32"/>
         </w:rPr>
-        <w:t>Upvote/downvote system for posts.</w:t>
+        <w:lastRenderedPageBreak/>
+        <w:t>Like/dislike</w:t>
+      </w:r>
+      <w:r>
+        <w:rPr>
+          <w:rFonts w:ascii="Times New Roman" w:hAnsi="Times New Roman" w:cs="Times New Roman"/>
+          <w:sz w:val="24"/>
+          <w:szCs w:val="32"/>
+        </w:rPr>
+        <w:t xml:space="preserve"> system for posts.</w:t>
       </w:r>
     </w:p>
     <w:p>
@@ -3184,31 +3506,18 @@
           <w:sz w:val="24"/>
           <w:szCs w:val="32"/>
         </w:rPr>
-        <w:t>User will be able to create and delete group</w:t>
-      </w:r>
-    </w:p>
-    <w:p>
-      <w:pPr>
-        <w:pStyle w:val="ListParagraph"/>
-        <w:numPr>
-          <w:ilvl w:val="0"/>
-          <w:numId w:val="12"/>
-        </w:numPr>
-        <w:spacing w:line="360" w:lineRule="auto"/>
-        <w:rPr>
-          <w:rFonts w:ascii="Times New Roman" w:hAnsi="Times New Roman" w:cs="Times New Roman"/>
-          <w:sz w:val="24"/>
-          <w:szCs w:val="32"/>
-        </w:rPr>
-      </w:pPr>
-      <w:r>
-        <w:rPr>
-          <w:rFonts w:ascii="Times New Roman" w:hAnsi="Times New Roman" w:cs="Times New Roman"/>
-          <w:sz w:val="24"/>
-          <w:szCs w:val="32"/>
-        </w:rPr>
-        <w:t>Browse by categories/tags and a search function.</w:t>
-      </w:r>
+        <w:t xml:space="preserve">User will be able to </w:t>
+      </w:r>
+      <w:proofErr w:type="gramStart"/>
+      <w:r>
+        <w:rPr>
+          <w:rFonts w:ascii="Times New Roman" w:hAnsi="Times New Roman" w:cs="Times New Roman"/>
+          <w:sz w:val="24"/>
+          <w:szCs w:val="32"/>
+        </w:rPr>
+        <w:t>create  group</w:t>
+      </w:r>
+      <w:proofErr w:type="gramEnd"/>
     </w:p>
     <w:p>
       <w:pPr>
@@ -3362,7 +3671,7 @@
           <w:sz w:val="28"/>
           <w:szCs w:val="28"/>
         </w:rPr>
-        <w:t>b.</w:t>
+        <w:t>3.1.2</w:t>
       </w:r>
       <w:r>
         <w:rPr>
@@ -3752,7 +4061,6 @@
           <w:sz w:val="28"/>
           <w:szCs w:val="28"/>
         </w:rPr>
-        <w:lastRenderedPageBreak/>
         <w:t>C Tool</w:t>
       </w:r>
       <w:r>
@@ -3846,6 +4154,7 @@
           <w:sz w:val="24"/>
           <w:szCs w:val="32"/>
         </w:rPr>
+        <w:lastRenderedPageBreak/>
         <w:t>CSS</w:t>
       </w:r>
     </w:p>
@@ -3926,6 +4235,28 @@
     </w:p>
     <w:p>
       <w:pPr>
+        <w:pStyle w:val="ListParagraph"/>
+        <w:numPr>
+          <w:ilvl w:val="0"/>
+          <w:numId w:val="23"/>
+        </w:numPr>
+        <w:rPr>
+          <w:rFonts w:ascii="Times New Roman" w:hAnsi="Times New Roman" w:cs="Times New Roman"/>
+          <w:sz w:val="24"/>
+          <w:szCs w:val="32"/>
+        </w:rPr>
+      </w:pPr>
+      <w:r>
+        <w:rPr>
+          <w:rFonts w:ascii="Times New Roman" w:hAnsi="Times New Roman" w:cs="Times New Roman"/>
+          <w:sz w:val="24"/>
+          <w:szCs w:val="32"/>
+        </w:rPr>
+        <w:t>Express JS</w:t>
+      </w:r>
+    </w:p>
+    <w:p>
+      <w:pPr>
         <w:rPr>
           <w:rFonts w:ascii="Times New Roman" w:hAnsi="Times New Roman" w:cs="Times New Roman"/>
           <w:b/>
@@ -4006,9 +4337,7 @@
           <w:szCs w:val="28"/>
         </w:rPr>
       </w:pPr>
-    </w:p>
-    <w:p>
-      <w:pPr>
+      <w:r>
         <w:rPr>
           <w:rFonts w:ascii="Times New Roman" w:hAnsi="Times New Roman" w:cs="Times New Roman"/>
           <w:b/>
@@ -4016,10 +4345,9 @@
           <w:sz w:val="28"/>
           <w:szCs w:val="28"/>
         </w:rPr>
-      </w:pPr>
-    </w:p>
-    <w:p>
-      <w:pPr>
+        <w:t>3.1.3</w:t>
+      </w:r>
+      <w:r>
         <w:rPr>
           <w:rFonts w:ascii="Times New Roman" w:hAnsi="Times New Roman" w:cs="Times New Roman"/>
           <w:b/>
@@ -4027,187 +4355,6 @@
           <w:sz w:val="28"/>
           <w:szCs w:val="28"/>
         </w:rPr>
-      </w:pPr>
-    </w:p>
-    <w:p>
-      <w:pPr>
-        <w:rPr>
-          <w:rFonts w:ascii="Times New Roman" w:hAnsi="Times New Roman" w:cs="Times New Roman"/>
-          <w:b/>
-          <w:bCs/>
-          <w:sz w:val="28"/>
-          <w:szCs w:val="28"/>
-        </w:rPr>
-      </w:pPr>
-    </w:p>
-    <w:p>
-      <w:pPr>
-        <w:rPr>
-          <w:rFonts w:ascii="Times New Roman" w:hAnsi="Times New Roman" w:cs="Times New Roman"/>
-          <w:b/>
-          <w:bCs/>
-          <w:sz w:val="28"/>
-          <w:szCs w:val="28"/>
-        </w:rPr>
-      </w:pPr>
-    </w:p>
-    <w:p>
-      <w:pPr>
-        <w:rPr>
-          <w:rFonts w:ascii="Times New Roman" w:hAnsi="Times New Roman" w:cs="Times New Roman"/>
-          <w:b/>
-          <w:bCs/>
-          <w:sz w:val="28"/>
-          <w:szCs w:val="28"/>
-        </w:rPr>
-      </w:pPr>
-    </w:p>
-    <w:p>
-      <w:pPr>
-        <w:rPr>
-          <w:rFonts w:ascii="Times New Roman" w:hAnsi="Times New Roman" w:cs="Times New Roman"/>
-          <w:b/>
-          <w:bCs/>
-          <w:sz w:val="28"/>
-          <w:szCs w:val="28"/>
-        </w:rPr>
-      </w:pPr>
-    </w:p>
-    <w:p>
-      <w:pPr>
-        <w:rPr>
-          <w:rFonts w:ascii="Times New Roman" w:hAnsi="Times New Roman" w:cs="Times New Roman"/>
-          <w:b/>
-          <w:bCs/>
-          <w:sz w:val="28"/>
-          <w:szCs w:val="28"/>
-        </w:rPr>
-      </w:pPr>
-    </w:p>
-    <w:p>
-      <w:pPr>
-        <w:rPr>
-          <w:rFonts w:ascii="Times New Roman" w:hAnsi="Times New Roman" w:cs="Times New Roman"/>
-          <w:b/>
-          <w:bCs/>
-          <w:sz w:val="28"/>
-          <w:szCs w:val="28"/>
-        </w:rPr>
-      </w:pPr>
-    </w:p>
-    <w:p>
-      <w:pPr>
-        <w:rPr>
-          <w:rFonts w:ascii="Times New Roman" w:hAnsi="Times New Roman" w:cs="Times New Roman"/>
-          <w:b/>
-          <w:bCs/>
-          <w:sz w:val="28"/>
-          <w:szCs w:val="28"/>
-        </w:rPr>
-      </w:pPr>
-    </w:p>
-    <w:p>
-      <w:pPr>
-        <w:rPr>
-          <w:rFonts w:ascii="Times New Roman" w:hAnsi="Times New Roman" w:cs="Times New Roman"/>
-          <w:b/>
-          <w:bCs/>
-          <w:sz w:val="28"/>
-          <w:szCs w:val="28"/>
-        </w:rPr>
-      </w:pPr>
-    </w:p>
-    <w:p>
-      <w:pPr>
-        <w:rPr>
-          <w:rFonts w:ascii="Times New Roman" w:hAnsi="Times New Roman" w:cs="Times New Roman"/>
-          <w:b/>
-          <w:bCs/>
-          <w:sz w:val="28"/>
-          <w:szCs w:val="28"/>
-        </w:rPr>
-      </w:pPr>
-    </w:p>
-    <w:p>
-      <w:pPr>
-        <w:rPr>
-          <w:rFonts w:ascii="Times New Roman" w:hAnsi="Times New Roman" w:cs="Times New Roman"/>
-          <w:b/>
-          <w:bCs/>
-          <w:sz w:val="28"/>
-          <w:szCs w:val="28"/>
-        </w:rPr>
-      </w:pPr>
-    </w:p>
-    <w:p>
-      <w:pPr>
-        <w:rPr>
-          <w:rFonts w:ascii="Times New Roman" w:hAnsi="Times New Roman" w:cs="Times New Roman"/>
-          <w:b/>
-          <w:bCs/>
-          <w:sz w:val="28"/>
-          <w:szCs w:val="28"/>
-        </w:rPr>
-      </w:pPr>
-      <w:r>
-        <w:rPr>
-          <w:rFonts w:ascii="Times New Roman" w:hAnsi="Times New Roman" w:cs="Times New Roman"/>
-          <w:b/>
-          <w:bCs/>
-          <w:sz w:val="28"/>
-          <w:szCs w:val="28"/>
-        </w:rPr>
-        <w:t>3.</w:t>
-      </w:r>
-      <w:r>
-        <w:rPr>
-          <w:rFonts w:ascii="Times New Roman" w:hAnsi="Times New Roman" w:cs="Times New Roman"/>
-          <w:b/>
-          <w:bCs/>
-          <w:sz w:val="28"/>
-          <w:szCs w:val="28"/>
-        </w:rPr>
-        <w:t>3</w:t>
-      </w:r>
-      <w:r>
-        <w:rPr>
-          <w:rFonts w:ascii="Times New Roman" w:hAnsi="Times New Roman" w:cs="Times New Roman"/>
-          <w:b/>
-          <w:bCs/>
-          <w:sz w:val="28"/>
-          <w:szCs w:val="28"/>
-        </w:rPr>
-        <w:t xml:space="preserve"> System Design</w:t>
-      </w:r>
-    </w:p>
-    <w:p>
-      <w:pPr>
-        <w:rPr>
-          <w:rFonts w:ascii="Times New Roman" w:hAnsi="Times New Roman" w:cs="Times New Roman"/>
-          <w:b/>
-          <w:bCs/>
-          <w:sz w:val="24"/>
-          <w:szCs w:val="24"/>
-        </w:rPr>
-      </w:pPr>
-      <w:r>
-        <w:rPr>
-          <w:rFonts w:ascii="Times New Roman" w:hAnsi="Times New Roman" w:cs="Times New Roman"/>
-          <w:b/>
-          <w:bCs/>
-          <w:sz w:val="24"/>
-          <w:szCs w:val="24"/>
-        </w:rPr>
-        <w:t xml:space="preserve"> </w:t>
-      </w:r>
-      <w:r>
-        <w:rPr>
-          <w:rFonts w:ascii="Times New Roman" w:hAnsi="Times New Roman" w:cs="Times New Roman"/>
-          <w:b/>
-          <w:bCs/>
-          <w:sz w:val="24"/>
-          <w:szCs w:val="24"/>
-        </w:rPr>
         <w:t>Use case diagram</w:t>
       </w:r>
     </w:p>
@@ -4228,25 +4375,25 @@
           <w:rFonts w:ascii="Times New Roman" w:hAnsi="Times New Roman" w:cs="Times New Roman"/>
           <w:b/>
           <w:bCs/>
-          <w:sz w:val="24"/>
-          <w:szCs w:val="24"/>
-        </w:rPr>
-      </w:pPr>
-      <w:r>
-        <w:rPr>
-          <w:rFonts w:ascii="Times New Roman" w:hAnsi="Times New Roman" w:cs="Times New Roman"/>
-          <w:b/>
-          <w:bCs/>
           <w:noProof/>
           <w:sz w:val="24"/>
           <w:szCs w:val="24"/>
         </w:rPr>
-        <w:lastRenderedPageBreak/>
+      </w:pPr>
+      <w:r>
+        <w:rPr>
+          <w:rFonts w:ascii="Times New Roman" w:hAnsi="Times New Roman" w:cs="Times New Roman"/>
+          <w:b/>
+          <w:bCs/>
+          <w:noProof/>
+          <w:sz w:val="24"/>
+          <w:szCs w:val="24"/>
+        </w:rPr>
         <w:drawing>
-          <wp:inline distT="0" distB="0" distL="0" distR="0" wp14:anchorId="11C2557A" wp14:editId="6755EA95">
-            <wp:extent cx="5457865" cy="5353089"/>
+          <wp:inline distT="0" distB="0" distL="0" distR="0" wp14:anchorId="5AD5BCB0" wp14:editId="31509ED6">
+            <wp:extent cx="5114925" cy="5238750"/>
             <wp:effectExtent l="0" t="0" r="9525" b="0"/>
-            <wp:docPr id="4" name="Picture 4"/>
+            <wp:docPr id="5" name="Picture 5"/>
             <wp:cNvGraphicFramePr>
               <a:graphicFrameLocks xmlns:a="http://schemas.openxmlformats.org/drawingml/2006/main" noChangeAspect="1"/>
             </wp:cNvGraphicFramePr>
@@ -4254,23 +4401,36 @@
               <a:graphicData uri="http://schemas.openxmlformats.org/drawingml/2006/picture">
                 <pic:pic xmlns:pic="http://schemas.openxmlformats.org/drawingml/2006/picture">
                   <pic:nvPicPr>
-                    <pic:cNvPr id="1" name=""/>
-                    <pic:cNvPicPr/>
+                    <pic:cNvPr id="0" name="Picture 6"/>
+                    <pic:cNvPicPr>
+                      <a:picLocks noChangeAspect="1" noChangeArrowheads="1"/>
+                    </pic:cNvPicPr>
                   </pic:nvPicPr>
                   <pic:blipFill>
-                    <a:blip r:embed="rId10"/>
+                    <a:blip r:embed="rId10">
+                      <a:extLst>
+                        <a:ext uri="{28A0092B-C50C-407E-A947-70E740481C1C}">
+                          <a14:useLocalDpi xmlns:a14="http://schemas.microsoft.com/office/drawing/2010/main" val="0"/>
+                        </a:ext>
+                      </a:extLst>
+                    </a:blip>
+                    <a:srcRect/>
                     <a:stretch>
                       <a:fillRect/>
                     </a:stretch>
                   </pic:blipFill>
-                  <pic:spPr>
+                  <pic:spPr bwMode="auto">
                     <a:xfrm>
                       <a:off x="0" y="0"/>
-                      <a:ext cx="5457865" cy="5353089"/>
+                      <a:ext cx="5114925" cy="5238750"/>
                     </a:xfrm>
                     <a:prstGeom prst="rect">
                       <a:avLst/>
                     </a:prstGeom>
+                    <a:noFill/>
+                    <a:ln>
+                      <a:noFill/>
+                    </a:ln>
                   </pic:spPr>
                 </pic:pic>
               </a:graphicData>
@@ -4281,38 +4441,6 @@
     </w:p>
     <w:p>
       <w:pPr>
-        <w:ind w:left="2160"/>
-        <w:rPr>
-          <w:rFonts w:ascii="Times New Roman" w:hAnsi="Times New Roman" w:cs="Times New Roman"/>
-          <w:sz w:val="24"/>
-          <w:szCs w:val="32"/>
-        </w:rPr>
-      </w:pPr>
-    </w:p>
-    <w:p>
-      <w:pPr>
-        <w:rPr>
-          <w:rFonts w:ascii="Times New Roman" w:hAnsi="Times New Roman" w:cs="Times New Roman"/>
-          <w:color w:val="222222"/>
-          <w:sz w:val="24"/>
-          <w:szCs w:val="32"/>
-          <w:shd w:val="clear" w:color="auto" w:fill="FCFCFC"/>
-        </w:rPr>
-      </w:pPr>
-    </w:p>
-    <w:p>
-      <w:pPr>
-        <w:rPr>
-          <w:rFonts w:ascii="Times New Roman" w:hAnsi="Times New Roman" w:cs="Times New Roman"/>
-          <w:color w:val="222222"/>
-          <w:sz w:val="24"/>
-          <w:szCs w:val="32"/>
-          <w:shd w:val="clear" w:color="auto" w:fill="FCFCFC"/>
-        </w:rPr>
-      </w:pPr>
-    </w:p>
-    <w:p>
-      <w:pPr>
         <w:rPr>
           <w:rFonts w:ascii="Times New Roman" w:hAnsi="Times New Roman" w:cs="Times New Roman"/>
           <w:b/>
@@ -4349,9 +4477,7 @@
           <w:shd w:val="clear" w:color="auto" w:fill="FCFCFC"/>
         </w:rPr>
       </w:pPr>
-    </w:p>
-    <w:p>
-      <w:pPr>
+      <w:r>
         <w:rPr>
           <w:rFonts w:ascii="Times New Roman" w:hAnsi="Times New Roman" w:cs="Times New Roman"/>
           <w:b/>
@@ -4361,7 +4487,8 @@
           <w:szCs w:val="28"/>
           <w:shd w:val="clear" w:color="auto" w:fill="FCFCFC"/>
         </w:rPr>
-      </w:pPr>
+        <w:t>3.</w:t>
+      </w:r>
       <w:r>
         <w:rPr>
           <w:rFonts w:ascii="Times New Roman" w:hAnsi="Times New Roman" w:cs="Times New Roman"/>
@@ -4372,7 +4499,7 @@
           <w:szCs w:val="28"/>
           <w:shd w:val="clear" w:color="auto" w:fill="FCFCFC"/>
         </w:rPr>
-        <w:t>3.</w:t>
+        <w:t>1.4</w:t>
       </w:r>
       <w:r>
         <w:rPr>
@@ -4384,9 +4511,11 @@
           <w:szCs w:val="28"/>
           <w:shd w:val="clear" w:color="auto" w:fill="FCFCFC"/>
         </w:rPr>
-        <w:t>4</w:t>
-      </w:r>
-      <w:r>
+        <w:t xml:space="preserve"> Project Schedule</w:t>
+      </w:r>
+    </w:p>
+    <w:p>
+      <w:pPr>
         <w:rPr>
           <w:rFonts w:ascii="Times New Roman" w:hAnsi="Times New Roman" w:cs="Times New Roman"/>
           <w:b/>
@@ -4396,8 +4525,7 @@
           <w:szCs w:val="28"/>
           <w:shd w:val="clear" w:color="auto" w:fill="FCFCFC"/>
         </w:rPr>
-        <w:t xml:space="preserve"> Project Schedule</w:t>
-      </w:r>
+      </w:pPr>
     </w:p>
     <w:p>
       <w:pPr>
@@ -4415,7 +4543,6 @@
         <w:rPr>
           <w:noProof/>
         </w:rPr>
-        <w:lastRenderedPageBreak/>
         <w:drawing>
           <wp:inline distT="0" distB="0" distL="0" distR="0" wp14:anchorId="6F17969B" wp14:editId="229342E7">
             <wp:extent cx="5132567" cy="1522095"/>
@@ -4532,39 +4659,60 @@
           <w:sz w:val="24"/>
           <w:szCs w:val="32"/>
         </w:rPr>
-        <w:t xml:space="preserve">                                                  </w:t>
-      </w:r>
-    </w:p>
-    <w:p>
-      <w:pPr>
-        <w:rPr>
-          <w:rFonts w:ascii="Times New Roman" w:hAnsi="Times New Roman" w:cs="Times New Roman"/>
-          <w:b/>
-          <w:bCs/>
-          <w:sz w:val="24"/>
-          <w:szCs w:val="24"/>
-        </w:rPr>
-      </w:pPr>
+        <w:t xml:space="preserve">                                                </w:t>
+      </w:r>
     </w:p>
     <w:p>
       <w:pPr>
         <w:spacing w:after="0" w:line="360" w:lineRule="auto"/>
         <w:rPr>
-          <w:b/>
-          <w:bCs/>
-          <w:sz w:val="24"/>
-          <w:szCs w:val="24"/>
-        </w:rPr>
-      </w:pPr>
+          <w:rFonts w:ascii="Times New Roman" w:hAnsi="Times New Roman" w:cs="Times New Roman"/>
+          <w:b/>
+          <w:bCs/>
+          <w:sz w:val="32"/>
+          <w:szCs w:val="32"/>
+        </w:rPr>
+      </w:pPr>
+      <w:r>
+        <w:rPr>
+          <w:rFonts w:ascii="Times New Roman" w:hAnsi="Times New Roman" w:cs="Times New Roman"/>
+          <w:b/>
+          <w:bCs/>
+          <w:sz w:val="32"/>
+          <w:szCs w:val="32"/>
+        </w:rPr>
+        <w:t>3.</w:t>
+      </w:r>
+      <w:r>
+        <w:rPr>
+          <w:rFonts w:ascii="Times New Roman" w:hAnsi="Times New Roman" w:cs="Times New Roman"/>
+          <w:b/>
+          <w:bCs/>
+          <w:sz w:val="32"/>
+          <w:szCs w:val="32"/>
+        </w:rPr>
+        <w:t>1.</w:t>
+      </w:r>
+      <w:r>
+        <w:rPr>
+          <w:rFonts w:ascii="Times New Roman" w:hAnsi="Times New Roman" w:cs="Times New Roman"/>
+          <w:b/>
+          <w:bCs/>
+          <w:sz w:val="32"/>
+          <w:szCs w:val="32"/>
+        </w:rPr>
+        <w:t>5 Data modeling (ER Diagram)</w:t>
+      </w:r>
     </w:p>
     <w:p>
       <w:pPr>
         <w:spacing w:after="0" w:line="360" w:lineRule="auto"/>
         <w:rPr>
-          <w:b/>
-          <w:bCs/>
-          <w:sz w:val="24"/>
-          <w:szCs w:val="24"/>
+          <w:rFonts w:ascii="Times New Roman" w:hAnsi="Times New Roman" w:cs="Times New Roman"/>
+          <w:b/>
+          <w:bCs/>
+          <w:sz w:val="32"/>
+          <w:szCs w:val="32"/>
         </w:rPr>
       </w:pPr>
     </w:p>
@@ -4572,10 +4720,11 @@
       <w:pPr>
         <w:spacing w:after="0" w:line="360" w:lineRule="auto"/>
         <w:rPr>
-          <w:b/>
-          <w:bCs/>
-          <w:sz w:val="24"/>
-          <w:szCs w:val="24"/>
+          <w:rFonts w:ascii="Times New Roman" w:hAnsi="Times New Roman" w:cs="Times New Roman"/>
+          <w:b/>
+          <w:bCs/>
+          <w:sz w:val="32"/>
+          <w:szCs w:val="32"/>
         </w:rPr>
       </w:pPr>
     </w:p>
@@ -4583,120 +4732,80 @@
       <w:pPr>
         <w:spacing w:after="0" w:line="360" w:lineRule="auto"/>
         <w:rPr>
-          <w:b/>
-          <w:bCs/>
-          <w:sz w:val="24"/>
-          <w:szCs w:val="24"/>
-        </w:rPr>
-      </w:pPr>
+          <w:rFonts w:ascii="Times New Roman" w:hAnsi="Times New Roman" w:cs="Times New Roman"/>
+          <w:b/>
+          <w:bCs/>
+          <w:sz w:val="32"/>
+          <w:szCs w:val="32"/>
+        </w:rPr>
+      </w:pPr>
+      <w:r>
+        <w:rPr>
+          <w:rFonts w:ascii="Times New Roman" w:hAnsi="Times New Roman" w:cs="Times New Roman"/>
+          <w:b/>
+          <w:bCs/>
+          <w:sz w:val="32"/>
+          <w:szCs w:val="32"/>
+        </w:rPr>
+        <w:drawing>
+          <wp:inline distT="0" distB="0" distL="0" distR="0" wp14:anchorId="5F43BA8D" wp14:editId="03D80F88">
+            <wp:extent cx="5502910" cy="3275330"/>
+            <wp:effectExtent l="0" t="0" r="2540" b="1270"/>
+            <wp:docPr id="7" name="Picture 7"/>
+            <wp:cNvGraphicFramePr>
+              <a:graphicFrameLocks xmlns:a="http://schemas.openxmlformats.org/drawingml/2006/main" noChangeAspect="1"/>
+            </wp:cNvGraphicFramePr>
+            <a:graphic xmlns:a="http://schemas.openxmlformats.org/drawingml/2006/main">
+              <a:graphicData uri="http://schemas.openxmlformats.org/drawingml/2006/picture">
+                <pic:pic xmlns:pic="http://schemas.openxmlformats.org/drawingml/2006/picture">
+                  <pic:nvPicPr>
+                    <pic:cNvPr id="0" name="Picture 13"/>
+                    <pic:cNvPicPr>
+                      <a:picLocks noChangeAspect="1" noChangeArrowheads="1"/>
+                    </pic:cNvPicPr>
+                  </pic:nvPicPr>
+                  <pic:blipFill>
+                    <a:blip r:embed="rId12">
+                      <a:extLst>
+                        <a:ext uri="{28A0092B-C50C-407E-A947-70E740481C1C}">
+                          <a14:useLocalDpi xmlns:a14="http://schemas.microsoft.com/office/drawing/2010/main" val="0"/>
+                        </a:ext>
+                      </a:extLst>
+                    </a:blip>
+                    <a:srcRect/>
+                    <a:stretch>
+                      <a:fillRect/>
+                    </a:stretch>
+                  </pic:blipFill>
+                  <pic:spPr bwMode="auto">
+                    <a:xfrm>
+                      <a:off x="0" y="0"/>
+                      <a:ext cx="5502910" cy="3275330"/>
+                    </a:xfrm>
+                    <a:prstGeom prst="rect">
+                      <a:avLst/>
+                    </a:prstGeom>
+                    <a:noFill/>
+                    <a:ln>
+                      <a:noFill/>
+                    </a:ln>
+                  </pic:spPr>
+                </pic:pic>
+              </a:graphicData>
+            </a:graphic>
+          </wp:inline>
+        </w:drawing>
+      </w:r>
     </w:p>
     <w:p>
       <w:pPr>
         <w:spacing w:after="0" w:line="360" w:lineRule="auto"/>
         <w:rPr>
-          <w:b/>
-          <w:bCs/>
-          <w:sz w:val="24"/>
-          <w:szCs w:val="24"/>
-        </w:rPr>
-      </w:pPr>
-    </w:p>
-    <w:p>
-      <w:pPr>
-        <w:spacing w:after="0" w:line="360" w:lineRule="auto"/>
-        <w:rPr>
-          <w:b/>
-          <w:bCs/>
-          <w:sz w:val="24"/>
-          <w:szCs w:val="24"/>
-        </w:rPr>
-      </w:pPr>
-    </w:p>
-    <w:p>
-      <w:pPr>
-        <w:spacing w:after="0" w:line="360" w:lineRule="auto"/>
-        <w:rPr>
-          <w:b/>
-          <w:bCs/>
-          <w:sz w:val="24"/>
-          <w:szCs w:val="24"/>
-        </w:rPr>
-      </w:pPr>
-    </w:p>
-    <w:p>
-      <w:pPr>
-        <w:spacing w:after="0" w:line="360" w:lineRule="auto"/>
-        <w:rPr>
-          <w:b/>
-          <w:bCs/>
-          <w:sz w:val="24"/>
-          <w:szCs w:val="24"/>
-        </w:rPr>
-      </w:pPr>
-    </w:p>
-    <w:p>
-      <w:pPr>
-        <w:spacing w:after="0" w:line="360" w:lineRule="auto"/>
-        <w:rPr>
-          <w:b/>
-          <w:bCs/>
-          <w:sz w:val="24"/>
-          <w:szCs w:val="24"/>
-        </w:rPr>
-      </w:pPr>
-    </w:p>
-    <w:p>
-      <w:pPr>
-        <w:spacing w:after="0" w:line="360" w:lineRule="auto"/>
-        <w:rPr>
-          <w:b/>
-          <w:bCs/>
-          <w:sz w:val="24"/>
-          <w:szCs w:val="24"/>
-        </w:rPr>
-      </w:pPr>
-    </w:p>
-    <w:p>
-      <w:pPr>
-        <w:spacing w:after="0" w:line="360" w:lineRule="auto"/>
-        <w:rPr>
-          <w:b/>
-          <w:bCs/>
-          <w:sz w:val="24"/>
-          <w:szCs w:val="24"/>
-        </w:rPr>
-      </w:pPr>
-    </w:p>
-    <w:p>
-      <w:pPr>
-        <w:spacing w:after="0" w:line="360" w:lineRule="auto"/>
-        <w:rPr>
-          <w:b/>
-          <w:bCs/>
-          <w:sz w:val="24"/>
-          <w:szCs w:val="24"/>
-        </w:rPr>
-      </w:pPr>
-    </w:p>
-    <w:p>
-      <w:pPr>
-        <w:spacing w:after="0" w:line="360" w:lineRule="auto"/>
-        <w:rPr>
-          <w:b/>
-          <w:bCs/>
-          <w:sz w:val="24"/>
-          <w:szCs w:val="24"/>
-        </w:rPr>
-      </w:pPr>
-    </w:p>
-    <w:p>
-      <w:pPr>
-        <w:spacing w:after="0" w:line="360" w:lineRule="auto"/>
-        <w:rPr>
-          <w:b/>
-          <w:bCs/>
-          <w:sz w:val="24"/>
-          <w:szCs w:val="24"/>
+          <w:rFonts w:ascii="Times New Roman" w:hAnsi="Times New Roman" w:cs="Times New Roman"/>
+          <w:b/>
+          <w:bCs/>
+          <w:sz w:val="32"/>
+          <w:szCs w:val="32"/>
         </w:rPr>
       </w:pPr>
     </w:p>
@@ -5198,7 +5307,7 @@
           <w:szCs w:val="24"/>
         </w:rPr>
       </w:pPr>
-      <w:hyperlink r:id="rId12" w:history="1">
+      <w:hyperlink r:id="rId13" w:history="1">
         <w:r>
           <w:rPr>
             <w:rStyle w:val="Hyperlink"/>
@@ -5286,7 +5395,7 @@
         </w:rPr>
         <w:t xml:space="preserve">, 82(1), 150–169. Available at: </w:t>
       </w:r>
-      <w:hyperlink r:id="rId13" w:history="1">
+      <w:hyperlink r:id="rId14" w:history="1">
         <w:r>
           <w:rPr>
             <w:rStyle w:val="Hyperlink"/>
@@ -5371,7 +5480,7 @@
         </w:rPr>
         <w:t xml:space="preserve">European Commission. (2017). Guidelines on the feasibility study for building new systems. Available at: </w:t>
       </w:r>
-      <w:hyperlink r:id="rId14" w:tgtFrame="_new" w:history="1">
+      <w:hyperlink r:id="rId15" w:tgtFrame="_new" w:history="1">
         <w:r>
           <w:rPr>
             <w:rStyle w:val="Hyperlink"/>
@@ -5426,7 +5535,7 @@
         </w:rPr>
         <w:t xml:space="preserve"> Feasibility Report. (2020). Analyzing Technical and Economic Feasibility in Software Development. Retrieved from: </w:t>
       </w:r>
-      <w:hyperlink r:id="rId15" w:tgtFrame="_new" w:history="1">
+      <w:hyperlink r:id="rId16" w:tgtFrame="_new" w:history="1">
         <w:r>
           <w:rPr>
             <w:rStyle w:val="Hyperlink"/>
@@ -5459,13 +5568,285 @@
         </w:rPr>
       </w:pPr>
     </w:p>
+    <w:p>
+      <w:pPr>
+        <w:pStyle w:val="ListParagraph"/>
+        <w:spacing w:after="0" w:line="360" w:lineRule="auto"/>
+        <w:rPr>
+          <w:rFonts w:ascii="Times New Roman" w:hAnsi="Times New Roman" w:cs="Times New Roman"/>
+          <w:sz w:val="24"/>
+          <w:szCs w:val="24"/>
+        </w:rPr>
+      </w:pPr>
+    </w:p>
+    <w:p>
+      <w:pPr>
+        <w:pStyle w:val="ListParagraph"/>
+        <w:spacing w:after="0" w:line="360" w:lineRule="auto"/>
+        <w:rPr>
+          <w:rFonts w:ascii="Times New Roman" w:hAnsi="Times New Roman" w:cs="Times New Roman"/>
+          <w:sz w:val="24"/>
+          <w:szCs w:val="24"/>
+        </w:rPr>
+      </w:pPr>
+    </w:p>
+    <w:p>
+      <w:pPr>
+        <w:pStyle w:val="ListParagraph"/>
+        <w:spacing w:after="0" w:line="360" w:lineRule="auto"/>
+        <w:rPr>
+          <w:rFonts w:ascii="Times New Roman" w:hAnsi="Times New Roman" w:cs="Times New Roman"/>
+          <w:sz w:val="24"/>
+          <w:szCs w:val="24"/>
+        </w:rPr>
+      </w:pPr>
+    </w:p>
+    <w:p>
+      <w:pPr>
+        <w:pStyle w:val="ListParagraph"/>
+        <w:spacing w:after="0" w:line="360" w:lineRule="auto"/>
+        <w:rPr>
+          <w:rFonts w:ascii="Times New Roman" w:hAnsi="Times New Roman" w:cs="Times New Roman"/>
+          <w:sz w:val="24"/>
+          <w:szCs w:val="24"/>
+        </w:rPr>
+      </w:pPr>
+    </w:p>
+    <w:p>
+      <w:pPr>
+        <w:pStyle w:val="ListParagraph"/>
+        <w:spacing w:after="0" w:line="360" w:lineRule="auto"/>
+        <w:rPr>
+          <w:rFonts w:ascii="Times New Roman" w:hAnsi="Times New Roman" w:cs="Times New Roman"/>
+          <w:sz w:val="24"/>
+          <w:szCs w:val="24"/>
+        </w:rPr>
+      </w:pPr>
+    </w:p>
+    <w:p>
+      <w:pPr>
+        <w:pStyle w:val="ListParagraph"/>
+        <w:spacing w:after="0" w:line="360" w:lineRule="auto"/>
+        <w:rPr>
+          <w:rFonts w:ascii="Times New Roman" w:hAnsi="Times New Roman" w:cs="Times New Roman"/>
+          <w:sz w:val="24"/>
+          <w:szCs w:val="24"/>
+        </w:rPr>
+      </w:pPr>
+    </w:p>
+    <w:p>
+      <w:pPr>
+        <w:pStyle w:val="ListParagraph"/>
+        <w:spacing w:after="0" w:line="360" w:lineRule="auto"/>
+        <w:rPr>
+          <w:rFonts w:ascii="Times New Roman" w:hAnsi="Times New Roman" w:cs="Times New Roman"/>
+          <w:sz w:val="24"/>
+          <w:szCs w:val="24"/>
+        </w:rPr>
+      </w:pPr>
+    </w:p>
+    <w:p>
+      <w:pPr>
+        <w:pStyle w:val="ListParagraph"/>
+        <w:spacing w:after="0" w:line="360" w:lineRule="auto"/>
+        <w:rPr>
+          <w:rFonts w:ascii="Times New Roman" w:hAnsi="Times New Roman" w:cs="Times New Roman"/>
+          <w:sz w:val="24"/>
+          <w:szCs w:val="24"/>
+        </w:rPr>
+      </w:pPr>
+    </w:p>
+    <w:p>
+      <w:pPr>
+        <w:pStyle w:val="ListParagraph"/>
+        <w:spacing w:after="0" w:line="360" w:lineRule="auto"/>
+        <w:rPr>
+          <w:rFonts w:ascii="Times New Roman" w:hAnsi="Times New Roman" w:cs="Times New Roman"/>
+          <w:sz w:val="24"/>
+          <w:szCs w:val="24"/>
+        </w:rPr>
+      </w:pPr>
+    </w:p>
+    <w:p>
+      <w:pPr>
+        <w:pStyle w:val="ListParagraph"/>
+        <w:spacing w:after="0" w:line="360" w:lineRule="auto"/>
+        <w:rPr>
+          <w:rFonts w:ascii="Times New Roman" w:hAnsi="Times New Roman" w:cs="Times New Roman"/>
+          <w:sz w:val="24"/>
+          <w:szCs w:val="24"/>
+        </w:rPr>
+      </w:pPr>
+    </w:p>
+    <w:p>
+      <w:pPr>
+        <w:pStyle w:val="ListParagraph"/>
+        <w:spacing w:after="0" w:line="360" w:lineRule="auto"/>
+        <w:rPr>
+          <w:rFonts w:ascii="Times New Roman" w:hAnsi="Times New Roman" w:cs="Times New Roman"/>
+          <w:sz w:val="24"/>
+          <w:szCs w:val="24"/>
+        </w:rPr>
+      </w:pPr>
+    </w:p>
+    <w:p>
+      <w:pPr>
+        <w:pStyle w:val="ListParagraph"/>
+        <w:spacing w:after="0" w:line="360" w:lineRule="auto"/>
+        <w:rPr>
+          <w:rFonts w:ascii="Times New Roman" w:hAnsi="Times New Roman" w:cs="Times New Roman"/>
+          <w:sz w:val="24"/>
+          <w:szCs w:val="24"/>
+        </w:rPr>
+      </w:pPr>
+    </w:p>
+    <w:p>
+      <w:pPr>
+        <w:pStyle w:val="ListParagraph"/>
+        <w:spacing w:after="0" w:line="360" w:lineRule="auto"/>
+        <w:rPr>
+          <w:rFonts w:ascii="Times New Roman" w:hAnsi="Times New Roman" w:cs="Times New Roman"/>
+          <w:sz w:val="24"/>
+          <w:szCs w:val="24"/>
+        </w:rPr>
+      </w:pPr>
+    </w:p>
+    <w:p>
+      <w:pPr>
+        <w:pStyle w:val="ListParagraph"/>
+        <w:spacing w:after="0" w:line="360" w:lineRule="auto"/>
+        <w:rPr>
+          <w:rFonts w:ascii="Times New Roman" w:hAnsi="Times New Roman" w:cs="Times New Roman"/>
+          <w:sz w:val="24"/>
+          <w:szCs w:val="24"/>
+        </w:rPr>
+      </w:pPr>
+    </w:p>
+    <w:p>
+      <w:pPr>
+        <w:pStyle w:val="ListParagraph"/>
+        <w:spacing w:after="0" w:line="360" w:lineRule="auto"/>
+        <w:rPr>
+          <w:rFonts w:ascii="Times New Roman" w:hAnsi="Times New Roman" w:cs="Times New Roman"/>
+          <w:sz w:val="24"/>
+          <w:szCs w:val="24"/>
+        </w:rPr>
+      </w:pPr>
+    </w:p>
+    <w:p>
+      <w:pPr>
+        <w:pStyle w:val="ListParagraph"/>
+        <w:spacing w:after="0" w:line="360" w:lineRule="auto"/>
+        <w:rPr>
+          <w:rFonts w:ascii="Times New Roman" w:hAnsi="Times New Roman" w:cs="Times New Roman"/>
+          <w:sz w:val="24"/>
+          <w:szCs w:val="24"/>
+        </w:rPr>
+      </w:pPr>
+    </w:p>
+    <w:p>
+      <w:pPr>
+        <w:pStyle w:val="ListParagraph"/>
+        <w:spacing w:after="0" w:line="360" w:lineRule="auto"/>
+        <w:rPr>
+          <w:rFonts w:ascii="Times New Roman" w:hAnsi="Times New Roman" w:cs="Times New Roman"/>
+          <w:sz w:val="24"/>
+          <w:szCs w:val="24"/>
+        </w:rPr>
+      </w:pPr>
+    </w:p>
+    <w:p>
+      <w:pPr>
+        <w:pStyle w:val="ListParagraph"/>
+        <w:spacing w:after="0" w:line="360" w:lineRule="auto"/>
+        <w:rPr>
+          <w:rFonts w:ascii="Times New Roman" w:hAnsi="Times New Roman" w:cs="Times New Roman"/>
+          <w:sz w:val="24"/>
+          <w:szCs w:val="24"/>
+        </w:rPr>
+      </w:pPr>
+    </w:p>
+    <w:p>
+      <w:pPr>
+        <w:pStyle w:val="ListParagraph"/>
+        <w:spacing w:after="0" w:line="360" w:lineRule="auto"/>
+        <w:rPr>
+          <w:rFonts w:ascii="Times New Roman" w:hAnsi="Times New Roman" w:cs="Times New Roman"/>
+          <w:sz w:val="24"/>
+          <w:szCs w:val="24"/>
+        </w:rPr>
+      </w:pPr>
+    </w:p>
+    <w:p>
+      <w:pPr>
+        <w:pStyle w:val="ListParagraph"/>
+        <w:spacing w:after="0" w:line="360" w:lineRule="auto"/>
+        <w:rPr>
+          <w:rFonts w:ascii="Times New Roman" w:hAnsi="Times New Roman" w:cs="Times New Roman"/>
+          <w:sz w:val="24"/>
+          <w:szCs w:val="24"/>
+        </w:rPr>
+      </w:pPr>
+    </w:p>
+    <w:p>
+      <w:pPr>
+        <w:pStyle w:val="ListParagraph"/>
+        <w:spacing w:after="0" w:line="360" w:lineRule="auto"/>
+        <w:rPr>
+          <w:rFonts w:ascii="Times New Roman" w:hAnsi="Times New Roman" w:cs="Times New Roman"/>
+          <w:sz w:val="24"/>
+          <w:szCs w:val="24"/>
+        </w:rPr>
+      </w:pPr>
+    </w:p>
+    <w:p>
+      <w:pPr>
+        <w:pStyle w:val="ListParagraph"/>
+        <w:spacing w:after="0" w:line="360" w:lineRule="auto"/>
+        <w:rPr>
+          <w:rFonts w:ascii="Times New Roman" w:hAnsi="Times New Roman" w:cs="Times New Roman"/>
+          <w:sz w:val="24"/>
+          <w:szCs w:val="24"/>
+        </w:rPr>
+      </w:pPr>
+    </w:p>
+    <w:p>
+      <w:pPr>
+        <w:pStyle w:val="ListParagraph"/>
+        <w:spacing w:after="0" w:line="360" w:lineRule="auto"/>
+        <w:rPr>
+          <w:rFonts w:ascii="Times New Roman" w:hAnsi="Times New Roman" w:cs="Times New Roman"/>
+          <w:sz w:val="24"/>
+          <w:szCs w:val="24"/>
+        </w:rPr>
+      </w:pPr>
+    </w:p>
+    <w:p>
+      <w:pPr>
+        <w:pStyle w:val="ListParagraph"/>
+        <w:spacing w:after="0" w:line="360" w:lineRule="auto"/>
+        <w:rPr>
+          <w:rFonts w:ascii="Times New Roman" w:hAnsi="Times New Roman" w:cs="Times New Roman"/>
+          <w:sz w:val="24"/>
+          <w:szCs w:val="24"/>
+        </w:rPr>
+      </w:pPr>
+    </w:p>
+    <w:p>
+      <w:pPr>
+        <w:pStyle w:val="ListParagraph"/>
+        <w:spacing w:after="0" w:line="360" w:lineRule="auto"/>
+        <w:rPr>
+          <w:rFonts w:ascii="Times New Roman" w:hAnsi="Times New Roman" w:cs="Times New Roman"/>
+          <w:sz w:val="24"/>
+          <w:szCs w:val="24"/>
+        </w:rPr>
+      </w:pPr>
+    </w:p>
     <w:sectPr>
-      <w:headerReference w:type="even" r:id="rId16"/>
       <w:headerReference w:type="default" r:id="rId17"/>
-      <w:footerReference w:type="even" r:id="rId18"/>
-      <w:footerReference w:type="default" r:id="rId19"/>
-      <w:headerReference w:type="first" r:id="rId20"/>
-      <w:footerReference w:type="first" r:id="rId21"/>
+      <w:footerReference w:type="default" r:id="rId18"/>
+      <w:footerReference w:type="first" r:id="rId19"/>
       <w:pgSz w:w="11906" w:h="16838" w:code="9"/>
       <w:pgMar w:top="1440" w:right="1440" w:bottom="1440" w:left="1800" w:header="720" w:footer="720" w:gutter="0"/>
       <w:cols w:space="720"/>
@@ -5502,16 +5883,6 @@
 </file>
 
 <file path=word/footer1.xml><?xml version="1.0" encoding="utf-8"?>
-<w:ftr xmlns:wpc="http://schemas.microsoft.com/office/word/2010/wordprocessingCanvas" xmlns:cx="http://schemas.microsoft.com/office/drawing/2014/chartex" xmlns:cx1="http://schemas.microsoft.com/office/drawing/2015/9/8/chartex" xmlns:cx2="http://schemas.microsoft.com/office/drawing/2015/10/21/chartex" xmlns:cx3="http://schemas.microsoft.com/office/drawing/2016/5/9/chartex" xmlns:cx4="http://schemas.microsoft.com/office/drawing/2016/5/10/chartex" xmlns:cx5="http://schemas.microsoft.com/office/drawing/2016/5/11/chartex" xmlns:cx6="http://schemas.microsoft.com/office/drawing/2016/5/12/chartex" xmlns:cx7="http://schemas.microsoft.com/office/drawing/2016/5/13/chartex" xmlns:cx8="http://schemas.microsoft.com/office/drawing/2016/5/14/chartex" xmlns:mc="http://schemas.openxmlformats.org/markup-compatibility/2006" xmlns:aink="http://schemas.microsoft.com/office/drawing/2016/ink" xmlns:am3d="http://schemas.microsoft.com/office/drawing/2017/model3d" xmlns:o="urn:schemas-microsoft-com:office:office" xmlns:oel="http://schemas.microsoft.com/office/2019/extlst" xmlns:r="http://schemas.openxmlformats.org/officeDocument/2006/relationships" xmlns:m="http://schemas.openxmlformats.org/officeDocument/2006/math" xmlns:v="urn:schemas-microsoft-com:vml" xmlns:wp14="http://schemas.microsoft.com/office/word/2010/wordprocessingDrawing" xmlns:wp="http://schemas.openxmlformats.org/drawingml/2006/wordprocessingDrawing" xmlns:w10="urn:schemas-microsoft-com:office:word" xmlns:w="http://schemas.openxmlformats.org/wordprocessingml/2006/main" xmlns:w14="http://schemas.microsoft.com/office/word/2010/wordml" xmlns:w15="http://schemas.microsoft.com/office/word/2012/wordml" xmlns:w16cex="http://schemas.microsoft.com/office/word/2018/wordml/cex" xmlns:w16cid="http://schemas.microsoft.com/office/word/2016/wordml/cid" xmlns:w16="http://schemas.microsoft.com/office/word/2018/wordml" xmlns:w16sdtdh="http://schemas.microsoft.com/office/word/2020/wordml/sdtdatahash" xmlns:w16se="http://schemas.microsoft.com/office/word/2015/wordml/symex" xmlns:wpg="http://schemas.microsoft.com/office/word/2010/wordprocessingGroup" xmlns:wpi="http://schemas.microsoft.com/office/word/2010/wordprocessingInk" xmlns:wne="http://schemas.microsoft.com/office/word/2006/wordml" xmlns:wps="http://schemas.microsoft.com/office/word/2010/wordprocessingShape" mc:Ignorable="w14 w15 w16se w16cid w16 w16cex w16sdtdh wp14">
-  <w:p>
-    <w:pPr>
-      <w:pStyle w:val="Footer"/>
-    </w:pPr>
-  </w:p>
-</w:ftr>
-</file>
-
-<file path=word/footer2.xml><?xml version="1.0" encoding="utf-8"?>
 <w:ftr xmlns:wpc="http://schemas.microsoft.com/office/word/2010/wordprocessingCanvas" xmlns:cx="http://schemas.microsoft.com/office/drawing/2014/chartex" xmlns:cx1="http://schemas.microsoft.com/office/drawing/2015/9/8/chartex" xmlns:cx2="http://schemas.microsoft.com/office/drawing/2015/10/21/chartex" xmlns:cx3="http://schemas.microsoft.com/office/drawing/2016/5/9/chartex" xmlns:cx4="http://schemas.microsoft.com/office/drawing/2016/5/10/chartex" xmlns:cx5="http://schemas.microsoft.com/office/drawing/2016/5/11/chartex" xmlns:cx6="http://schemas.microsoft.com/office/drawing/2016/5/12/chartex" xmlns:cx7="http://schemas.microsoft.com/office/drawing/2016/5/13/chartex" xmlns:cx8="http://schemas.microsoft.com/office/drawing/2016/5/14/chartex" xmlns:mc="http://schemas.openxmlformats.org/markup-compatibility/2006" xmlns:aink="http://schemas.microsoft.com/office/drawing/2016/ink" xmlns:am3d="http://schemas.microsoft.com/office/drawing/2017/model3d" xmlns:o="urn:schemas-microsoft-com:office:office" xmlns:oel="http://schemas.microsoft.com/office/2019/extlst" xmlns:r="http://schemas.openxmlformats.org/officeDocument/2006/relationships" xmlns:m="http://schemas.openxmlformats.org/officeDocument/2006/math" xmlns:v="urn:schemas-microsoft-com:vml" xmlns:wp14="http://schemas.microsoft.com/office/word/2010/wordprocessingDrawing" xmlns:wp="http://schemas.openxmlformats.org/drawingml/2006/wordprocessingDrawing" xmlns:w10="urn:schemas-microsoft-com:office:word" xmlns:w="http://schemas.openxmlformats.org/wordprocessingml/2006/main" xmlns:w14="http://schemas.microsoft.com/office/word/2010/wordml" xmlns:w15="http://schemas.microsoft.com/office/word/2012/wordml" xmlns:w16cex="http://schemas.microsoft.com/office/word/2018/wordml/cex" xmlns:w16cid="http://schemas.microsoft.com/office/word/2016/wordml/cid" xmlns:w16="http://schemas.microsoft.com/office/word/2018/wordml" xmlns:w16sdtdh="http://schemas.microsoft.com/office/word/2020/wordml/sdtdatahash" xmlns:w16se="http://schemas.microsoft.com/office/word/2015/wordml/symex" xmlns:wpg="http://schemas.microsoft.com/office/word/2010/wordprocessingGroup" xmlns:wpi="http://schemas.microsoft.com/office/word/2010/wordprocessingInk" xmlns:wne="http://schemas.microsoft.com/office/word/2006/wordml" xmlns:wps="http://schemas.microsoft.com/office/word/2010/wordprocessingShape" mc:Ignorable="w14 w15 w16se w16cid w16 w16cex w16sdtdh wp14">
   <w:sdt>
     <w:sdtPr>
@@ -5542,7 +5913,7 @@
 </w:ftr>
 </file>
 
-<file path=word/footer3.xml><?xml version="1.0" encoding="utf-8"?>
+<file path=word/footer2.xml><?xml version="1.0" encoding="utf-8"?>
 <w:ftr xmlns:wpc="http://schemas.microsoft.com/office/word/2010/wordprocessingCanvas" xmlns:cx="http://schemas.microsoft.com/office/drawing/2014/chartex" xmlns:cx1="http://schemas.microsoft.com/office/drawing/2015/9/8/chartex" xmlns:cx2="http://schemas.microsoft.com/office/drawing/2015/10/21/chartex" xmlns:cx3="http://schemas.microsoft.com/office/drawing/2016/5/9/chartex" xmlns:cx4="http://schemas.microsoft.com/office/drawing/2016/5/10/chartex" xmlns:cx5="http://schemas.microsoft.com/office/drawing/2016/5/11/chartex" xmlns:cx6="http://schemas.microsoft.com/office/drawing/2016/5/12/chartex" xmlns:cx7="http://schemas.microsoft.com/office/drawing/2016/5/13/chartex" xmlns:cx8="http://schemas.microsoft.com/office/drawing/2016/5/14/chartex" xmlns:mc="http://schemas.openxmlformats.org/markup-compatibility/2006" xmlns:aink="http://schemas.microsoft.com/office/drawing/2016/ink" xmlns:am3d="http://schemas.microsoft.com/office/drawing/2017/model3d" xmlns:o="urn:schemas-microsoft-com:office:office" xmlns:oel="http://schemas.microsoft.com/office/2019/extlst" xmlns:r="http://schemas.openxmlformats.org/officeDocument/2006/relationships" xmlns:m="http://schemas.openxmlformats.org/officeDocument/2006/math" xmlns:v="urn:schemas-microsoft-com:vml" xmlns:wp14="http://schemas.microsoft.com/office/word/2010/wordprocessingDrawing" xmlns:wp="http://schemas.openxmlformats.org/drawingml/2006/wordprocessingDrawing" xmlns:w10="urn:schemas-microsoft-com:office:word" xmlns:w="http://schemas.openxmlformats.org/wordprocessingml/2006/main" xmlns:w14="http://schemas.microsoft.com/office/word/2010/wordml" xmlns:w15="http://schemas.microsoft.com/office/word/2012/wordml" xmlns:w16cex="http://schemas.microsoft.com/office/word/2018/wordml/cex" xmlns:w16cid="http://schemas.microsoft.com/office/word/2016/wordml/cid" xmlns:w16="http://schemas.microsoft.com/office/word/2018/wordml" xmlns:w16sdtdh="http://schemas.microsoft.com/office/word/2020/wordml/sdtdatahash" xmlns:w16se="http://schemas.microsoft.com/office/word/2015/wordml/symex" xmlns:wpg="http://schemas.microsoft.com/office/word/2010/wordprocessingGroup" xmlns:wpi="http://schemas.microsoft.com/office/word/2010/wordprocessingInk" xmlns:wne="http://schemas.microsoft.com/office/word/2006/wordml" xmlns:wps="http://schemas.microsoft.com/office/word/2010/wordprocessingShape" mc:Ignorable="w14 w15 w16se w16cid w16 w16cex w16sdtdh wp14">
   <w:p>
     <w:pPr>
@@ -5587,30 +5958,10 @@
   <w:p>
     <w:pPr>
       <w:pStyle w:val="Header"/>
-    </w:pPr>
-  </w:p>
-</w:hdr>
-</file>
-
-<file path=word/header2.xml><?xml version="1.0" encoding="utf-8"?>
-<w:hdr xmlns:wpc="http://schemas.microsoft.com/office/word/2010/wordprocessingCanvas" xmlns:cx="http://schemas.microsoft.com/office/drawing/2014/chartex" xmlns:cx1="http://schemas.microsoft.com/office/drawing/2015/9/8/chartex" xmlns:cx2="http://schemas.microsoft.com/office/drawing/2015/10/21/chartex" xmlns:cx3="http://schemas.microsoft.com/office/drawing/2016/5/9/chartex" xmlns:cx4="http://schemas.microsoft.com/office/drawing/2016/5/10/chartex" xmlns:cx5="http://schemas.microsoft.com/office/drawing/2016/5/11/chartex" xmlns:cx6="http://schemas.microsoft.com/office/drawing/2016/5/12/chartex" xmlns:cx7="http://schemas.microsoft.com/office/drawing/2016/5/13/chartex" xmlns:cx8="http://schemas.microsoft.com/office/drawing/2016/5/14/chartex" xmlns:mc="http://schemas.openxmlformats.org/markup-compatibility/2006" xmlns:aink="http://schemas.microsoft.com/office/drawing/2016/ink" xmlns:am3d="http://schemas.microsoft.com/office/drawing/2017/model3d" xmlns:o="urn:schemas-microsoft-com:office:office" xmlns:oel="http://schemas.microsoft.com/office/2019/extlst" xmlns:r="http://schemas.openxmlformats.org/officeDocument/2006/relationships" xmlns:m="http://schemas.openxmlformats.org/officeDocument/2006/math" xmlns:v="urn:schemas-microsoft-com:vml" xmlns:wp14="http://schemas.microsoft.com/office/word/2010/wordprocessingDrawing" xmlns:wp="http://schemas.openxmlformats.org/drawingml/2006/wordprocessingDrawing" xmlns:w10="urn:schemas-microsoft-com:office:word" xmlns:w="http://schemas.openxmlformats.org/wordprocessingml/2006/main" xmlns:w14="http://schemas.microsoft.com/office/word/2010/wordml" xmlns:w15="http://schemas.microsoft.com/office/word/2012/wordml" xmlns:w16cex="http://schemas.microsoft.com/office/word/2018/wordml/cex" xmlns:w16cid="http://schemas.microsoft.com/office/word/2016/wordml/cid" xmlns:w16="http://schemas.microsoft.com/office/word/2018/wordml" xmlns:w16sdtdh="http://schemas.microsoft.com/office/word/2020/wordml/sdtdatahash" xmlns:w16se="http://schemas.microsoft.com/office/word/2015/wordml/symex" xmlns:wpg="http://schemas.microsoft.com/office/word/2010/wordprocessingGroup" xmlns:wpi="http://schemas.microsoft.com/office/word/2010/wordprocessingInk" xmlns:wne="http://schemas.microsoft.com/office/word/2006/wordml" xmlns:wps="http://schemas.microsoft.com/office/word/2010/wordprocessingShape" mc:Ignorable="w14 w15 w16se w16cid w16 w16cex w16sdtdh wp14">
-  <w:p>
-    <w:pPr>
-      <w:pStyle w:val="Header"/>
       <w:jc w:val="center"/>
     </w:pPr>
   </w:p>
   <w:p/>
-</w:hdr>
-</file>
-
-<file path=word/header3.xml><?xml version="1.0" encoding="utf-8"?>
-<w:hdr xmlns:wpc="http://schemas.microsoft.com/office/word/2010/wordprocessingCanvas" xmlns:cx="http://schemas.microsoft.com/office/drawing/2014/chartex" xmlns:cx1="http://schemas.microsoft.com/office/drawing/2015/9/8/chartex" xmlns:cx2="http://schemas.microsoft.com/office/drawing/2015/10/21/chartex" xmlns:cx3="http://schemas.microsoft.com/office/drawing/2016/5/9/chartex" xmlns:cx4="http://schemas.microsoft.com/office/drawing/2016/5/10/chartex" xmlns:cx5="http://schemas.microsoft.com/office/drawing/2016/5/11/chartex" xmlns:cx6="http://schemas.microsoft.com/office/drawing/2016/5/12/chartex" xmlns:cx7="http://schemas.microsoft.com/office/drawing/2016/5/13/chartex" xmlns:cx8="http://schemas.microsoft.com/office/drawing/2016/5/14/chartex" xmlns:mc="http://schemas.openxmlformats.org/markup-compatibility/2006" xmlns:aink="http://schemas.microsoft.com/office/drawing/2016/ink" xmlns:am3d="http://schemas.microsoft.com/office/drawing/2017/model3d" xmlns:o="urn:schemas-microsoft-com:office:office" xmlns:oel="http://schemas.microsoft.com/office/2019/extlst" xmlns:r="http://schemas.openxmlformats.org/officeDocument/2006/relationships" xmlns:m="http://schemas.openxmlformats.org/officeDocument/2006/math" xmlns:v="urn:schemas-microsoft-com:vml" xmlns:wp14="http://schemas.microsoft.com/office/word/2010/wordprocessingDrawing" xmlns:wp="http://schemas.openxmlformats.org/drawingml/2006/wordprocessingDrawing" xmlns:w10="urn:schemas-microsoft-com:office:word" xmlns:w="http://schemas.openxmlformats.org/wordprocessingml/2006/main" xmlns:w14="http://schemas.microsoft.com/office/word/2010/wordml" xmlns:w15="http://schemas.microsoft.com/office/word/2012/wordml" xmlns:w16cex="http://schemas.microsoft.com/office/word/2018/wordml/cex" xmlns:w16cid="http://schemas.microsoft.com/office/word/2016/wordml/cid" xmlns:w16="http://schemas.microsoft.com/office/word/2018/wordml" xmlns:w16sdtdh="http://schemas.microsoft.com/office/word/2020/wordml/sdtdatahash" xmlns:w16se="http://schemas.microsoft.com/office/word/2015/wordml/symex" xmlns:wpg="http://schemas.microsoft.com/office/word/2010/wordprocessingGroup" xmlns:wpi="http://schemas.microsoft.com/office/word/2010/wordprocessingInk" xmlns:wne="http://schemas.microsoft.com/office/word/2006/wordml" xmlns:wps="http://schemas.microsoft.com/office/word/2010/wordprocessingShape" mc:Ignorable="w14 w15 w16se w16cid w16 w16cex w16sdtdh wp14">
-  <w:p>
-    <w:pPr>
-      <w:pStyle w:val="Header"/>
-    </w:pPr>
-  </w:p>
 </w:hdr>
 </file>
 
@@ -9575,7 +9926,6 @@
   <w:style w:type="character" w:default="1" w:styleId="DefaultParagraphFont">
     <w:name w:val="Default Paragraph Font"/>
     <w:uiPriority w:val="1"/>
-    <w:semiHidden/>
     <w:unhideWhenUsed/>
   </w:style>
   <w:style w:type="table" w:default="1" w:styleId="TableNormal">
@@ -9640,12 +9990,18 @@
     <w:autoRedefine/>
     <w:uiPriority w:val="39"/>
     <w:unhideWhenUsed/>
-    <w:rsid w:val="00FF78B1"/>
+    <w:rsid w:val="005F3676"/>
     <w:pPr>
+      <w:tabs>
+        <w:tab w:val="right" w:leader="dot" w:pos="9350"/>
+      </w:tabs>
       <w:spacing w:after="100" w:line="256" w:lineRule="auto"/>
     </w:pPr>
     <w:rPr>
       <w:rFonts w:ascii="Times New Roman" w:eastAsiaTheme="minorHAnsi" w:hAnsi="Times New Roman" w:cstheme="minorBidi"/>
+      <w:b/>
+      <w:bCs/>
+      <w:noProof/>
       <w:sz w:val="24"/>
     </w:rPr>
   </w:style>
@@ -9687,7 +10043,6 @@
     <w:basedOn w:val="Heading1"/>
     <w:next w:val="Normal"/>
     <w:uiPriority w:val="39"/>
-    <w:semiHidden/>
     <w:unhideWhenUsed/>
     <w:qFormat/>
     <w:rsid w:val="00FF78B1"/>
@@ -9833,6 +10188,22 @@
       <w:rFonts w:asciiTheme="minorHAnsi" w:eastAsiaTheme="minorEastAsia" w:hAnsiTheme="minorHAnsi" w:cs="Times New Roman"/>
       <w:kern w:val="0"/>
       <w14:ligatures w14:val="none"/>
+    </w:rPr>
+  </w:style>
+  <w:style w:type="paragraph" w:styleId="TOC3">
+    <w:name w:val="toc 3"/>
+    <w:basedOn w:val="Normal"/>
+    <w:next w:val="Normal"/>
+    <w:autoRedefine/>
+    <w:uiPriority w:val="39"/>
+    <w:unhideWhenUsed/>
+    <w:rsid w:val="00A9216F"/>
+    <w:pPr>
+      <w:spacing w:after="100" w:line="259" w:lineRule="auto"/>
+      <w:ind w:left="440"/>
+    </w:pPr>
+    <w:rPr>
+      <w:rFonts w:asciiTheme="minorHAnsi" w:eastAsiaTheme="minorHAnsi" w:hAnsiTheme="minorHAnsi" w:cstheme="minorBidi"/>
     </w:rPr>
   </w:style>
 </w:styles>

</xml_diff>